<commit_message>
Improved scripts and added to report
</commit_message>
<xml_diff>
--- a/practice-4/Informe SL4.docx
+++ b/practice-4/Informe SL4.docx
@@ -387,15 +387,16 @@
         <w:ind w:left="720"/>
         <w:jc w:val="center"/>
       </w:pPr>
+      <w:bookmarkStart w:id="0" w:name="_GoBack"/>
       <w:r>
         <w:rPr>
           <w:noProof/>
           <w:lang w:val="en-GB" w:eastAsia="en-GB" w:bidi="ar-SA"/>
         </w:rPr>
         <w:drawing>
-          <wp:inline distT="0" distB="0" distL="0" distR="0" wp14:anchorId="7811A922" wp14:editId="3CF4BDF5">
-            <wp:extent cx="5408295" cy="1079500"/>
-            <wp:effectExtent l="0" t="0" r="1905" b="12700"/>
+          <wp:inline distT="0" distB="0" distL="0" distR="0" wp14:anchorId="7811A922" wp14:editId="29824744">
+            <wp:extent cx="4416358" cy="881509"/>
+            <wp:effectExtent l="0" t="0" r="3810" b="7620"/>
             <wp:docPr id="1" name="Picture 1" descr="Screen%20Shot%202016-11-23%20at%2009"/>
             <wp:cNvGraphicFramePr>
               <a:graphicFrameLocks xmlns:a="http://schemas.openxmlformats.org/drawingml/2006/main" noChangeAspect="1"/>
@@ -425,7 +426,7 @@
                   <pic:spPr bwMode="auto">
                     <a:xfrm>
                       <a:off x="0" y="0"/>
-                      <a:ext cx="5408295" cy="1079500"/>
+                      <a:ext cx="4579297" cy="914032"/>
                     </a:xfrm>
                     <a:prstGeom prst="rect">
                       <a:avLst/>
@@ -441,6 +442,7 @@
           </wp:inline>
         </w:drawing>
       </w:r>
+      <w:bookmarkEnd w:id="0"/>
     </w:p>
     <w:p>
       <w:pPr>
@@ -510,7 +512,6 @@
         <w:rPr>
           <w:i/>
         </w:rPr>
-        <w:lastRenderedPageBreak/>
         <w:t>mixColumns</w:t>
       </w:r>
       <w:r>
@@ -523,7 +524,11 @@
         <w:t>addRoundKey</w:t>
       </w:r>
       <w:r>
-        <w:t>, que se repiten un número determinado de veces tanto en el cifrado como en el descifrado. Actualmente es el estándar de seguridad utilizado por el Gobierno de Estados Unidos.</w:t>
+        <w:t xml:space="preserve">, que se repiten un número determinado de veces tanto </w:t>
+      </w:r>
+      <w:r>
+        <w:lastRenderedPageBreak/>
+        <w:t>en el cifrado como en el descifrado. Actualmente es el estándar de seguridad utilizado por el Gobierno de Estados Unidos.</w:t>
       </w:r>
       <w:r>
         <w:t xml:space="preserve"> </w:t>
@@ -826,10 +831,10 @@
           <w:lang w:val="en-GB" w:eastAsia="en-GB" w:bidi="ar-SA"/>
         </w:rPr>
         <w:drawing>
-          <wp:inline distT="0" distB="0" distL="0" distR="0" wp14:anchorId="3EE08724" wp14:editId="06E12502">
-            <wp:extent cx="4858900" cy="4085617"/>
-            <wp:effectExtent l="0" t="0" r="0" b="3810"/>
-            <wp:docPr id="3" name="Picture 3" descr="../../../../Desktop/Screen%20Shot%202016-11-23%20at%2009.46.02.png"/>
+          <wp:inline distT="0" distB="0" distL="0" distR="0" wp14:anchorId="1521BA87" wp14:editId="106EA5F5">
+            <wp:extent cx="4402690" cy="4017524"/>
+            <wp:effectExtent l="0" t="0" r="0" b="0"/>
+            <wp:docPr id="6" name="Picture 6" descr="../../../../Desktop/Screen%20Shot%202016-11-23%20at%2010.49.14.png"/>
             <wp:cNvGraphicFramePr>
               <a:graphicFrameLocks xmlns:a="http://schemas.openxmlformats.org/drawingml/2006/main" noChangeAspect="1"/>
             </wp:cNvGraphicFramePr>
@@ -837,7 +842,7 @@
               <a:graphicData uri="http://schemas.openxmlformats.org/drawingml/2006/picture">
                 <pic:pic xmlns:pic="http://schemas.openxmlformats.org/drawingml/2006/picture">
                   <pic:nvPicPr>
-                    <pic:cNvPr id="0" name="Picture 8" descr="../../../../Desktop/Screen%20Shot%202016-11-23%20at%2009.46.02.png"/>
+                    <pic:cNvPr id="0" name="Picture 3" descr="../../../../Desktop/Screen%20Shot%202016-11-23%20at%2010.49.14.png"/>
                     <pic:cNvPicPr>
                       <a:picLocks noChangeAspect="1" noChangeArrowheads="1"/>
                     </pic:cNvPicPr>
@@ -858,7 +863,7 @@
                   <pic:spPr bwMode="auto">
                     <a:xfrm>
                       <a:off x="0" y="0"/>
-                      <a:ext cx="4908721" cy="4127509"/>
+                      <a:ext cx="4424280" cy="4037226"/>
                     </a:xfrm>
                     <a:prstGeom prst="rect">
                       <a:avLst/>
@@ -6059,16 +6064,22 @@
         <w:ind w:left="709" w:firstLine="11"/>
         <w:jc w:val="center"/>
       </w:pPr>
+    </w:p>
+    <w:p>
+      <w:pPr>
+        <w:ind w:left="720"/>
+        <w:jc w:val="center"/>
+      </w:pPr>
       <w:r>
         <w:rPr>
           <w:noProof/>
           <w:lang w:val="en-GB" w:eastAsia="en-GB" w:bidi="ar-SA"/>
         </w:rPr>
         <w:drawing>
-          <wp:inline distT="0" distB="0" distL="0" distR="0" wp14:anchorId="12373525" wp14:editId="541816D1">
-            <wp:extent cx="4017524" cy="1964440"/>
-            <wp:effectExtent l="0" t="0" r="0" b="0"/>
-            <wp:docPr id="2" name="Picture 2" descr="../../../../Desktop/Screen%20Shot%202016-11-23%20at%2009.41.14.png"/>
+          <wp:inline distT="0" distB="0" distL="0" distR="0" wp14:anchorId="0564F7A6" wp14:editId="057A63EE">
+            <wp:extent cx="4404988" cy="3550596"/>
+            <wp:effectExtent l="0" t="0" r="0" b="5715"/>
+            <wp:docPr id="5" name="Picture 5" descr="../../../../Desktop/Screen%20Shot%202016-11-23%20at%2010.44.39.png"/>
             <wp:cNvGraphicFramePr>
               <a:graphicFrameLocks xmlns:a="http://schemas.openxmlformats.org/drawingml/2006/main" noChangeAspect="1"/>
             </wp:cNvGraphicFramePr>
@@ -6076,7 +6087,7 @@
               <a:graphicData uri="http://schemas.openxmlformats.org/drawingml/2006/picture">
                 <pic:pic xmlns:pic="http://schemas.openxmlformats.org/drawingml/2006/picture">
                   <pic:nvPicPr>
-                    <pic:cNvPr id="0" name="Picture 7" descr="../../../../Desktop/Screen%20Shot%202016-11-23%20at%2009.41.14.png"/>
+                    <pic:cNvPr id="0" name="Picture 2" descr="../../../../Desktop/Screen%20Shot%202016-11-23%20at%2010.44.39.png"/>
                     <pic:cNvPicPr>
                       <a:picLocks noChangeAspect="1" noChangeArrowheads="1"/>
                     </pic:cNvPicPr>
@@ -6097,7 +6108,7 @@
                   <pic:spPr bwMode="auto">
                     <a:xfrm>
                       <a:off x="0" y="0"/>
-                      <a:ext cx="4101200" cy="2005355"/>
+                      <a:ext cx="4441150" cy="3579744"/>
                     </a:xfrm>
                     <a:prstGeom prst="rect">
                       <a:avLst/>
@@ -6113,12 +6124,6 @@
           </wp:inline>
         </w:drawing>
       </w:r>
-    </w:p>
-    <w:p>
-      <w:pPr>
-        <w:ind w:left="720"/>
-        <w:jc w:val="both"/>
-      </w:pPr>
     </w:p>
     <w:p>
       <w:pPr>
@@ -8235,10 +8240,61 @@
     </w:p>
     <w:p>
       <w:pPr>
-        <w:ind w:firstLine="709"/>
+        <w:jc w:val="center"/>
       </w:pPr>
       <w:r>
-        <w:t>[SUS RESPUESTAS]</w:t>
+        <w:rPr>
+          <w:noProof/>
+          <w:lang w:val="en-GB" w:eastAsia="en-GB" w:bidi="ar-SA"/>
+        </w:rPr>
+        <w:drawing>
+          <wp:inline distT="0" distB="0" distL="0" distR="0" wp14:anchorId="5644E096" wp14:editId="28CB5A4B">
+            <wp:extent cx="4394694" cy="4017523"/>
+            <wp:effectExtent l="0" t="0" r="0" b="0"/>
+            <wp:docPr id="4" name="Picture 4" descr="../../../../Desktop/Screen%20Shot%202016-11-23%20at%2010.44.58.png"/>
+            <wp:cNvGraphicFramePr>
+              <a:graphicFrameLocks xmlns:a="http://schemas.openxmlformats.org/drawingml/2006/main" noChangeAspect="1"/>
+            </wp:cNvGraphicFramePr>
+            <a:graphic xmlns:a="http://schemas.openxmlformats.org/drawingml/2006/main">
+              <a:graphicData uri="http://schemas.openxmlformats.org/drawingml/2006/picture">
+                <pic:pic xmlns:pic="http://schemas.openxmlformats.org/drawingml/2006/picture">
+                  <pic:nvPicPr>
+                    <pic:cNvPr id="0" name="Picture 1" descr="../../../../Desktop/Screen%20Shot%202016-11-23%20at%2010.44.58.png"/>
+                    <pic:cNvPicPr>
+                      <a:picLocks noChangeAspect="1" noChangeArrowheads="1"/>
+                    </pic:cNvPicPr>
+                  </pic:nvPicPr>
+                  <pic:blipFill>
+                    <a:blip r:embed="rId11">
+                      <a:extLst>
+                        <a:ext uri="{28A0092B-C50C-407E-A947-70E740481C1C}">
+                          <a14:useLocalDpi xmlns:a14="http://schemas.microsoft.com/office/drawing/2010/main" val="0"/>
+                        </a:ext>
+                      </a:extLst>
+                    </a:blip>
+                    <a:srcRect/>
+                    <a:stretch>
+                      <a:fillRect/>
+                    </a:stretch>
+                  </pic:blipFill>
+                  <pic:spPr bwMode="auto">
+                    <a:xfrm>
+                      <a:off x="0" y="0"/>
+                      <a:ext cx="4424319" cy="4044605"/>
+                    </a:xfrm>
+                    <a:prstGeom prst="rect">
+                      <a:avLst/>
+                    </a:prstGeom>
+                    <a:noFill/>
+                    <a:ln>
+                      <a:noFill/>
+                    </a:ln>
+                  </pic:spPr>
+                </pic:pic>
+              </a:graphicData>
+            </a:graphic>
+          </wp:inline>
+        </w:drawing>
       </w:r>
     </w:p>
     <w:p/>
@@ -8381,36 +8437,12 @@
       <m:oMath>
         <m:r>
           <m:rPr>
-            <m:scr m:val="script"/>
-          </m:rPr>
-          <w:rPr>
-            <w:rFonts w:ascii="Cambria Math" w:hAnsi="Cambria Math"/>
-          </w:rPr>
-          <m:t>H</m:t>
-        </m:r>
-        <m:r>
-          <m:rPr>
             <m:sty m:val="p"/>
           </m:rPr>
           <w:rPr>
             <w:rFonts w:ascii="Cambria Math" w:hAnsi="Cambria Math"/>
           </w:rPr>
-          <m:t>(</m:t>
-        </m:r>
-        <m:r>
-          <w:rPr>
-            <w:rFonts w:ascii="Cambria Math" w:hAnsi="Cambria Math"/>
-          </w:rPr>
-          <m:t>X</m:t>
-        </m:r>
-        <m:r>
-          <m:rPr>
-            <m:sty m:val="p"/>
-          </m:rPr>
-          <w:rPr>
-            <w:rFonts w:ascii="Cambria Math" w:hAnsi="Cambria Math"/>
-          </w:rPr>
-          <m:t>)</m:t>
+          <m:t>H(X)</m:t>
         </m:r>
         <m:r>
           <m:rPr>
@@ -8436,12 +8468,6 @@
           <w:rFonts w:eastAsia="Times New Roman"/>
         </w:rPr>
         <w:instrText xml:space="preserve"> </w:instrText>
-      </w:r>
-      <w:r>
-        <w:rPr>
-          <w:rFonts w:eastAsia="Times New Roman"/>
-        </w:rPr>
-        <w:fldChar w:fldCharType="separate"/>
       </w:r>
       <w:r>
         <w:rPr>
@@ -8876,15 +8902,7 @@
               <w:rPr>
                 <w:bCs w:val="0"/>
               </w:rPr>
-              <w:t>AES-2</w:t>
-            </w:r>
-            <w:bookmarkStart w:id="0" w:name="_GoBack"/>
-            <w:bookmarkEnd w:id="0"/>
-            <w:r>
-              <w:rPr>
-                <w:bCs w:val="0"/>
-              </w:rPr>
-              <w:t>56</w:t>
+              <w:t>AES-256</w:t>
             </w:r>
           </w:p>
         </w:tc>
@@ -10734,8 +10752,8 @@
       </w:r>
     </w:p>
     <w:sectPr>
-      <w:headerReference w:type="default" r:id="rId11"/>
-      <w:footerReference w:type="default" r:id="rId12"/>
+      <w:headerReference w:type="default" r:id="rId12"/>
+      <w:footerReference w:type="default" r:id="rId13"/>
       <w:pgSz w:w="11906" w:h="16838"/>
       <w:pgMar w:top="1834" w:right="1134" w:bottom="1647" w:left="1134" w:header="655" w:footer="1134" w:gutter="0"/>
       <w:cols w:space="720"/>
@@ -12455,6 +12473,9 @@
   </w:style>
   <w:style w:type="character" w:default="1" w:styleId="DefaultParagraphFont">
     <w:name w:val="Default Paragraph Font"/>
+    <w:uiPriority w:val="1"/>
+    <w:semiHidden/>
+    <w:unhideWhenUsed/>
   </w:style>
   <w:style w:type="table" w:default="1" w:styleId="TableNormal">
     <w:name w:val="Normal Table"/>
@@ -12489,7 +12510,6 @@
     <w:rPr>
       <w:color w:val="000080"/>
       <w:u w:val="single"/>
-      <w:lang/>
     </w:rPr>
   </w:style>
   <w:style w:type="paragraph" w:customStyle="1" w:styleId="Encabezado1">
@@ -13403,7 +13423,7 @@
 </file>
 
 <file path=customXml/itemProps1.xml><?xml version="1.0" encoding="utf-8"?>
-<ds:datastoreItem xmlns:ds="http://schemas.openxmlformats.org/officeDocument/2006/customXml" ds:itemID="{0AE2A155-2230-774A-8691-C0ED670B98C5}">
+<ds:datastoreItem xmlns:ds="http://schemas.openxmlformats.org/officeDocument/2006/customXml" ds:itemID="{94B405ED-BDF3-8142-89F2-5616E0DD198F}">
   <ds:schemaRefs>
     <ds:schemaRef ds:uri="http://schemas.openxmlformats.org/officeDocument/2006/bibliography"/>
   </ds:schemaRefs>

</xml_diff>

<commit_message>
Added images to document
</commit_message>
<xml_diff>
--- a/practice-4/Informe SL4.docx
+++ b/practice-4/Informe SL4.docx
@@ -9917,6 +9917,46 @@
     </w:p>
     <w:p>
       <w:pPr>
+        <w:ind w:left="720"/>
+        <w:jc w:val="both"/>
+        <w:rPr>
+          <w:b/>
+          <w:bCs/>
+        </w:rPr>
+      </w:pPr>
+    </w:p>
+    <w:p>
+      <w:pPr>
+        <w:ind w:left="709" w:firstLine="11"/>
+      </w:pPr>
+      <w:r>
+        <w:lastRenderedPageBreak/>
+        <w:t>Para el cálculo de la entropía de los bytes del fichero se ha creado un script en el lenguaje Python, que recibe el nombre del fichero como argumento al programa e imprime por salida estándar el resultado. Para el cálculo se ha utilizado la biblioteca “</w:t>
+      </w:r>
+      <w:r>
+        <w:rPr>
+          <w:i/>
+        </w:rPr>
+        <w:t>pandas</w:t>
+      </w:r>
+      <w:r>
+        <w:rPr>
+          <w:i/>
+        </w:rPr>
+        <w:t>”</w:t>
+      </w:r>
+      <w:r>
+        <w:t>, que facilita la obtención de la tabla de frecuencias. El código fuente del script es el siguiente:</w:t>
+      </w:r>
+    </w:p>
+    <w:p>
+      <w:pPr>
+        <w:ind w:left="720"/>
+        <w:jc w:val="both"/>
+      </w:pPr>
+    </w:p>
+    <w:p>
+      <w:pPr>
         <w:jc w:val="center"/>
       </w:pPr>
       <w:r>
@@ -9924,7 +9964,6 @@
           <w:noProof/>
           <w:lang w:val="en-GB" w:eastAsia="en-GB" w:bidi="ar-SA"/>
         </w:rPr>
-        <w:lastRenderedPageBreak/>
         <w:drawing>
           <wp:inline distT="0" distB="0" distL="0" distR="0" wp14:anchorId="6486E14C" wp14:editId="2A3D3979">
             <wp:extent cx="4208220" cy="3854548"/>
@@ -12031,7 +12070,14 @@
               <w:rPr>
                 <w:bCs w:val="0"/>
               </w:rPr>
-              <w:t>CAMELLIA-256</w:t>
+              <w:t>CAMELLIA-</w:t>
+            </w:r>
+            <w:r>
+              <w:rPr>
+                <w:bCs w:val="0"/>
+              </w:rPr>
+              <w:lastRenderedPageBreak/>
+              <w:t>256</w:t>
             </w:r>
           </w:p>
         </w:tc>
@@ -12052,6 +12098,7 @@
               <w:rPr>
                 <w:b/>
               </w:rPr>
+              <w:lastRenderedPageBreak/>
               <w:t>ECB</w:t>
             </w:r>
           </w:p>
@@ -13260,10 +13307,7 @@
         </w:tc>
       </w:tr>
     </w:tbl>
-    <w:p>
-      <w:bookmarkStart w:id="0" w:name="_GoBack"/>
-      <w:bookmarkEnd w:id="0"/>
-    </w:p>
+    <w:p/>
     <w:p/>
     <w:p>
       <w:pPr>
@@ -13447,13 +13491,211 @@
       <w:pPr>
         <w:ind w:firstLine="709"/>
       </w:pPr>
-      <w:r>
-        <w:t>[SUS RESPUESTAS]</w:t>
-      </w:r>
     </w:p>
+    <w:p>
+      <w:pPr>
+        <w:ind w:firstLine="709"/>
+      </w:pPr>
+      <w:bookmarkStart w:id="0" w:name="_GoBack"/>
+      <w:bookmarkEnd w:id="0"/>
+    </w:p>
+    <w:p>
+      <w:pPr>
+        <w:jc w:val="center"/>
+      </w:pPr>
+      <w:r>
+        <w:rPr>
+          <w:noProof/>
+          <w:lang w:val="en-GB" w:eastAsia="en-GB" w:bidi="ar-SA"/>
+        </w:rPr>
+        <w:drawing>
+          <wp:inline distT="0" distB="0" distL="0" distR="0" wp14:anchorId="75721E37" wp14:editId="586A6C89">
+            <wp:extent cx="5407158" cy="1129109"/>
+            <wp:effectExtent l="0" t="0" r="3175" b="0"/>
+            <wp:docPr id="11" name="Picture 11" descr="../../../../Desktop/image.png"/>
+            <wp:cNvGraphicFramePr>
+              <a:graphicFrameLocks xmlns:a="http://schemas.openxmlformats.org/drawingml/2006/main" noChangeAspect="1"/>
+            </wp:cNvGraphicFramePr>
+            <a:graphic xmlns:a="http://schemas.openxmlformats.org/drawingml/2006/main">
+              <a:graphicData uri="http://schemas.openxmlformats.org/drawingml/2006/picture">
+                <pic:pic xmlns:pic="http://schemas.openxmlformats.org/drawingml/2006/picture">
+                  <pic:nvPicPr>
+                    <pic:cNvPr id="0" name="Picture 7" descr="../../../../Desktop/image.png"/>
+                    <pic:cNvPicPr>
+                      <a:picLocks noChangeAspect="1" noChangeArrowheads="1"/>
+                    </pic:cNvPicPr>
+                  </pic:nvPicPr>
+                  <pic:blipFill>
+                    <a:blip r:embed="rId12">
+                      <a:extLst>
+                        <a:ext uri="{28A0092B-C50C-407E-A947-70E740481C1C}">
+                          <a14:useLocalDpi xmlns:a14="http://schemas.microsoft.com/office/drawing/2010/main" val="0"/>
+                        </a:ext>
+                      </a:extLst>
+                    </a:blip>
+                    <a:srcRect/>
+                    <a:stretch>
+                      <a:fillRect/>
+                    </a:stretch>
+                  </pic:blipFill>
+                  <pic:spPr bwMode="auto">
+                    <a:xfrm>
+                      <a:off x="0" y="0"/>
+                      <a:ext cx="5585882" cy="1166430"/>
+                    </a:xfrm>
+                    <a:prstGeom prst="rect">
+                      <a:avLst/>
+                    </a:prstGeom>
+                    <a:noFill/>
+                    <a:ln>
+                      <a:noFill/>
+                    </a:ln>
+                  </pic:spPr>
+                </pic:pic>
+              </a:graphicData>
+            </a:graphic>
+          </wp:inline>
+        </w:drawing>
+      </w:r>
+    </w:p>
+    <w:p>
+      <w:pPr>
+        <w:jc w:val="center"/>
+      </w:pPr>
+    </w:p>
+    <w:p/>
+    <w:p>
+      <w:pPr>
+        <w:jc w:val="center"/>
+      </w:pPr>
+      <w:r>
+        <w:rPr>
+          <w:noProof/>
+          <w:lang w:val="en-GB" w:eastAsia="en-GB" w:bidi="ar-SA"/>
+        </w:rPr>
+        <w:drawing>
+          <wp:inline distT="0" distB="0" distL="0" distR="0" wp14:anchorId="3EB5564D" wp14:editId="03DC20D1">
+            <wp:extent cx="5415625" cy="1130877"/>
+            <wp:effectExtent l="0" t="0" r="0" b="12700"/>
+            <wp:docPr id="10" name="Picture 10" descr="../../../../Desktop/image.ecb.png"/>
+            <wp:cNvGraphicFramePr>
+              <a:graphicFrameLocks xmlns:a="http://schemas.openxmlformats.org/drawingml/2006/main" noChangeAspect="1"/>
+            </wp:cNvGraphicFramePr>
+            <a:graphic xmlns:a="http://schemas.openxmlformats.org/drawingml/2006/main">
+              <a:graphicData uri="http://schemas.openxmlformats.org/drawingml/2006/picture">
+                <pic:pic xmlns:pic="http://schemas.openxmlformats.org/drawingml/2006/picture">
+                  <pic:nvPicPr>
+                    <pic:cNvPr id="0" name="Picture 6" descr="../../../../Desktop/image.ecb.png"/>
+                    <pic:cNvPicPr>
+                      <a:picLocks noChangeAspect="1" noChangeArrowheads="1"/>
+                    </pic:cNvPicPr>
+                  </pic:nvPicPr>
+                  <pic:blipFill>
+                    <a:blip r:embed="rId13">
+                      <a:extLst>
+                        <a:ext uri="{28A0092B-C50C-407E-A947-70E740481C1C}">
+                          <a14:useLocalDpi xmlns:a14="http://schemas.microsoft.com/office/drawing/2010/main" val="0"/>
+                        </a:ext>
+                      </a:extLst>
+                    </a:blip>
+                    <a:srcRect/>
+                    <a:stretch>
+                      <a:fillRect/>
+                    </a:stretch>
+                  </pic:blipFill>
+                  <pic:spPr bwMode="auto">
+                    <a:xfrm>
+                      <a:off x="0" y="0"/>
+                      <a:ext cx="5622969" cy="1174174"/>
+                    </a:xfrm>
+                    <a:prstGeom prst="rect">
+                      <a:avLst/>
+                    </a:prstGeom>
+                    <a:noFill/>
+                    <a:ln>
+                      <a:noFill/>
+                    </a:ln>
+                  </pic:spPr>
+                </pic:pic>
+              </a:graphicData>
+            </a:graphic>
+          </wp:inline>
+        </w:drawing>
+      </w:r>
+    </w:p>
+    <w:p>
+      <w:pPr>
+        <w:jc w:val="center"/>
+      </w:pPr>
+    </w:p>
+    <w:p>
+      <w:pPr>
+        <w:jc w:val="center"/>
+      </w:pPr>
+      <w:r>
+        <w:rPr>
+          <w:noProof/>
+          <w:lang w:val="en-GB" w:eastAsia="en-GB" w:bidi="ar-SA"/>
+        </w:rPr>
+        <w:drawing>
+          <wp:inline distT="0" distB="0" distL="0" distR="0" wp14:anchorId="24EE157F" wp14:editId="2B5D053C">
+            <wp:extent cx="5427134" cy="1133280"/>
+            <wp:effectExtent l="0" t="0" r="8890" b="10160"/>
+            <wp:docPr id="9" name="Picture 9" descr="../../../../Desktop/image.cbc.png"/>
+            <wp:cNvGraphicFramePr>
+              <a:graphicFrameLocks xmlns:a="http://schemas.openxmlformats.org/drawingml/2006/main" noChangeAspect="1"/>
+            </wp:cNvGraphicFramePr>
+            <a:graphic xmlns:a="http://schemas.openxmlformats.org/drawingml/2006/main">
+              <a:graphicData uri="http://schemas.openxmlformats.org/drawingml/2006/picture">
+                <pic:pic xmlns:pic="http://schemas.openxmlformats.org/drawingml/2006/picture">
+                  <pic:nvPicPr>
+                    <pic:cNvPr id="0" name="Picture 5" descr="../../../../Desktop/image.cbc.png"/>
+                    <pic:cNvPicPr>
+                      <a:picLocks noChangeAspect="1" noChangeArrowheads="1"/>
+                    </pic:cNvPicPr>
+                  </pic:nvPicPr>
+                  <pic:blipFill>
+                    <a:blip r:embed="rId14">
+                      <a:extLst>
+                        <a:ext uri="{28A0092B-C50C-407E-A947-70E740481C1C}">
+                          <a14:useLocalDpi xmlns:a14="http://schemas.microsoft.com/office/drawing/2010/main" val="0"/>
+                        </a:ext>
+                      </a:extLst>
+                    </a:blip>
+                    <a:srcRect/>
+                    <a:stretch>
+                      <a:fillRect/>
+                    </a:stretch>
+                  </pic:blipFill>
+                  <pic:spPr bwMode="auto">
+                    <a:xfrm>
+                      <a:off x="0" y="0"/>
+                      <a:ext cx="5549106" cy="1158750"/>
+                    </a:xfrm>
+                    <a:prstGeom prst="rect">
+                      <a:avLst/>
+                    </a:prstGeom>
+                    <a:noFill/>
+                    <a:ln>
+                      <a:noFill/>
+                    </a:ln>
+                  </pic:spPr>
+                </pic:pic>
+              </a:graphicData>
+            </a:graphic>
+          </wp:inline>
+        </w:drawing>
+      </w:r>
+    </w:p>
+    <w:p>
+      <w:pPr>
+        <w:jc w:val="center"/>
+      </w:pPr>
+    </w:p>
+    <w:p/>
     <w:sectPr>
-      <w:headerReference w:type="default" r:id="rId12"/>
-      <w:footerReference w:type="default" r:id="rId13"/>
+      <w:headerReference w:type="default" r:id="rId15"/>
+      <w:footerReference w:type="default" r:id="rId16"/>
       <w:pgSz w:w="11906" w:h="16838"/>
       <w:pgMar w:top="1834" w:right="1134" w:bottom="1647" w:left="1134" w:header="655" w:footer="1134" w:gutter="0"/>
       <w:cols w:space="720"/>
@@ -13542,7 +13784,7 @@
         <w:sz w:val="20"/>
         <w:szCs w:val="20"/>
       </w:rPr>
-      <w:t>5</w:t>
+      <w:t>7</w:t>
     </w:r>
     <w:r>
       <w:rPr>
@@ -16082,7 +16324,7 @@
 </file>
 
 <file path=customXml/itemProps1.xml><?xml version="1.0" encoding="utf-8"?>
-<ds:datastoreItem xmlns:ds="http://schemas.openxmlformats.org/officeDocument/2006/customXml" ds:itemID="{75397935-9DC2-7043-8B60-F41BF9380E99}">
+<ds:datastoreItem xmlns:ds="http://schemas.openxmlformats.org/officeDocument/2006/customXml" ds:itemID="{83DAA0D5-84B4-3843-BF3A-E240A50E14EF}">
   <ds:schemaRefs>
     <ds:schemaRef ds:uri="http://schemas.openxmlformats.org/officeDocument/2006/bibliography"/>
   </ds:schemaRefs>

</xml_diff>

<commit_message>
Added remaining results in practice 4
</commit_message>
<xml_diff>
--- a/practice-4/Informe SL4.docx
+++ b/practice-4/Informe SL4.docx
@@ -141,17 +141,8 @@
           <w:b/>
           <w:bCs/>
         </w:rPr>
-        <w:t xml:space="preserve"> y </w:t>
-      </w:r>
-      <w:proofErr w:type="spellStart"/>
-      <w:r>
-        <w:rPr>
-          <w:b/>
-          <w:bCs/>
-        </w:rPr>
-        <w:t>desencripte</w:t>
-      </w:r>
-      <w:proofErr w:type="spellEnd"/>
+        <w:t xml:space="preserve"> y desencripte</w:t>
+      </w:r>
       <w:r>
         <w:rPr>
           <w:b/>
@@ -178,26 +169,8 @@
           <w:b/>
           <w:bCs/>
         </w:rPr>
-        <w:t xml:space="preserve">CFB).  Recopile cuantos resultados pueda de este proceso (memoria usada, tiempo necesario para encriptar y </w:t>
-      </w:r>
-      <w:proofErr w:type="spellStart"/>
-      <w:proofErr w:type="gramStart"/>
-      <w:r>
-        <w:rPr>
-          <w:b/>
-          <w:bCs/>
-        </w:rPr>
-        <w:t>desencriptar</w:t>
-      </w:r>
-      <w:proofErr w:type="spellEnd"/>
-      <w:r>
-        <w:rPr>
-          <w:b/>
-          <w:bCs/>
-        </w:rPr>
-        <w:t>,…</w:t>
-      </w:r>
-      <w:proofErr w:type="gramEnd"/>
+        <w:t>CFB).  Recopile cuantos resultados pueda de este proceso (memoria usada, tiempo necesario para encriptar y desencriptar,…</w:t>
+      </w:r>
       <w:r>
         <w:rPr>
           <w:b/>
@@ -259,23 +232,7 @@
           <w:b/>
           <w:bCs/>
         </w:rPr>
-        <w:t xml:space="preserve">los resultados obtenidos (tiempos, </w:t>
-      </w:r>
-      <w:proofErr w:type="gramStart"/>
-      <w:r>
-        <w:rPr>
-          <w:b/>
-          <w:bCs/>
-        </w:rPr>
-        <w:t>tamaños,…</w:t>
-      </w:r>
-      <w:proofErr w:type="gramEnd"/>
-      <w:r>
-        <w:rPr>
-          <w:b/>
-          <w:bCs/>
-        </w:rPr>
-        <w:t>)</w:t>
+        <w:t>los resultados obtenidos (tiempos, tamaños,…)</w:t>
       </w:r>
       <w:r>
         <w:rPr>
@@ -384,15 +341,7 @@
         <w:t>Fichero de Texto Aleatorio</w:t>
       </w:r>
       <w:r>
-        <w:t xml:space="preserve">: Se ha generado mediante un script </w:t>
-      </w:r>
-      <w:proofErr w:type="spellStart"/>
-      <w:r>
-        <w:t>script</w:t>
-      </w:r>
-      <w:proofErr w:type="spellEnd"/>
-      <w:r>
-        <w:t xml:space="preserve"> en Python y la redirección por línea de comandos. El Script se muestra a continuación.</w:t>
+        <w:t>: Se ha generado mediante un script script en Python y la redirección por línea de comandos. El Script se muestra a continuación.</w:t>
       </w:r>
     </w:p>
     <w:p/>
@@ -425,7 +374,24 @@
         <w:ind w:left="709"/>
       </w:pPr>
       <w:r>
-        <w:t>El script para generar el fichero aleatorio es el siguiente:</w:t>
+        <w:t>El script para generar el fichero aleatorio es el siguiente</w:t>
+      </w:r>
+      <w:r>
+        <w:t xml:space="preserve"> (Se puede acceder al fichero desde </w:t>
+      </w:r>
+      <w:hyperlink r:id="rId8" w:history="1">
+        <w:r>
+          <w:rPr>
+            <w:rStyle w:val="Hyperlink"/>
+          </w:rPr>
+          <w:t>https://github.com/garciparedes/gsi-practices/master/practice-4/random-text.py</w:t>
+        </w:r>
+      </w:hyperlink>
+      <w:r>
+        <w:t xml:space="preserve"> )</w:t>
+      </w:r>
+      <w:r>
+        <w:t>:</w:t>
       </w:r>
     </w:p>
     <w:p>
@@ -461,7 +427,7 @@
                     </pic:cNvPicPr>
                   </pic:nvPicPr>
                   <pic:blipFill>
-                    <a:blip r:embed="rId8">
+                    <a:blip r:embed="rId9">
                       <a:extLst>
                         <a:ext uri="{28A0092B-C50C-407E-A947-70E740481C1C}">
                           <a14:useLocalDpi xmlns:a14="http://schemas.microsoft.com/office/drawing/2010/main" val="0"/>
@@ -537,63 +503,44 @@
         <w:t>e llave de 128, 192 o 256 bits. Los cálculos se hacen en un espacio finito</w:t>
       </w:r>
       <w:r>
-        <w:t xml:space="preserve"> o de </w:t>
-      </w:r>
-      <w:proofErr w:type="spellStart"/>
-      <w:r>
-        <w:t>Galois</w:t>
-      </w:r>
-      <w:proofErr w:type="spellEnd"/>
-      <w:r>
-        <w:t xml:space="preserve">. Se basa en 4 operaciones básicas denominadas </w:t>
-      </w:r>
-      <w:proofErr w:type="spellStart"/>
+        <w:t xml:space="preserve"> o de Galois. Se basa en 4 operaciones básicas denominadas </w:t>
+      </w:r>
       <w:r>
         <w:rPr>
           <w:i/>
         </w:rPr>
         <w:t>subBytes</w:t>
       </w:r>
-      <w:proofErr w:type="spellEnd"/>
       <w:r>
         <w:t xml:space="preserve">, </w:t>
       </w:r>
-      <w:proofErr w:type="spellStart"/>
       <w:r>
         <w:rPr>
           <w:i/>
         </w:rPr>
         <w:t>shiftRows</w:t>
       </w:r>
-      <w:proofErr w:type="spellEnd"/>
       <w:r>
         <w:t xml:space="preserve">, </w:t>
       </w:r>
-      <w:proofErr w:type="spellStart"/>
       <w:r>
         <w:rPr>
           <w:i/>
         </w:rPr>
+        <w:lastRenderedPageBreak/>
         <w:t>mixColumns</w:t>
       </w:r>
-      <w:proofErr w:type="spellEnd"/>
       <w:r>
         <w:t xml:space="preserve"> y </w:t>
       </w:r>
-      <w:proofErr w:type="spellStart"/>
       <w:r>
         <w:rPr>
           <w:i/>
         </w:rPr>
         <w:t>addRoundKey</w:t>
       </w:r>
-      <w:proofErr w:type="spellEnd"/>
-      <w:r>
-        <w:t xml:space="preserve">, que se repiten un número determinado de veces tanto </w:t>
-      </w:r>
-      <w:r>
-        <w:lastRenderedPageBreak/>
-        <w:t>en el cifrado como en el descifrado. Actualmente es el estándar de seguridad utilizado por el Gobierno de Estados Unidos.</w:t>
+      <w:r>
+        <w:t>, que se repiten un número determinado de veces tanto en el cifrado como en el descifrado. Actualmente es el estándar de seguridad utilizado por el Gobierno de Estados Unidos.</w:t>
       </w:r>
       <w:r>
         <w:t xml:space="preserve"> </w:t>
@@ -636,21 +583,13 @@
         <w:t>64 bits, aunque en realidad, sólo 56 de ellos son empleados por el algoritmo. Los ocho bits restantes se utilizan únicamente para comprobar la paridad, y después son descartados</w:t>
       </w:r>
       <w:r>
-        <w:t xml:space="preserve">. Para el proceso de cifrado utiliza una función matemática denominada F de </w:t>
-      </w:r>
-      <w:proofErr w:type="spellStart"/>
-      <w:r>
-        <w:t>Feis</w:t>
+        <w:t>. Para el proceso de cifrado utiliza una función matemática denominada F de Feis</w:t>
       </w:r>
       <w:r>
         <w:t>t</w:t>
       </w:r>
       <w:r>
-        <w:t>el</w:t>
-      </w:r>
-      <w:proofErr w:type="spellEnd"/>
-      <w:r>
-        <w:t>. Fue el estándar hasta que en 2001 fue remplazado por AES.</w:t>
+        <w:t>el. Fue el estándar hasta que en 2001 fue remplazado por AES.</w:t>
       </w:r>
     </w:p>
     <w:p/>
@@ -677,15 +616,7 @@
         <w:t xml:space="preserve"> </w:t>
       </w:r>
       <w:r>
-        <w:t xml:space="preserve">Al igual que DES, también utiliza la función de </w:t>
-      </w:r>
-      <w:proofErr w:type="spellStart"/>
-      <w:r>
-        <w:t>Feistel</w:t>
-      </w:r>
-      <w:proofErr w:type="spellEnd"/>
-      <w:r>
-        <w:t xml:space="preserve"> con 18 </w:t>
+        <w:t xml:space="preserve">Al igual que DES, también utiliza la función de Feistel con 18 </w:t>
       </w:r>
       <w:r>
         <w:t xml:space="preserve">o 24 rondas </w:t>
@@ -694,15 +625,7 @@
         <w:t>dependiendo del tamaño de la clave</w:t>
       </w:r>
       <w:r>
-        <w:t xml:space="preserve">. Cada seis rondas, se aplica una capa de transformación lógica: la llamada "función FL" o su inversa. </w:t>
-      </w:r>
-      <w:proofErr w:type="spellStart"/>
-      <w:r>
-        <w:t>Camellia</w:t>
-      </w:r>
-      <w:proofErr w:type="spellEnd"/>
-      <w:r>
-        <w:t xml:space="preserve"> utiliza cuatro </w:t>
+        <w:t xml:space="preserve">. Cada seis rondas, se aplica una capa de transformación lógica: la llamada "función FL" o su inversa. Camellia utiliza cuatro </w:t>
       </w:r>
       <w:r>
         <w:t>matrices</w:t>
@@ -741,15 +664,7 @@
         <w:t>iable de 32 bits a 448 bits. Utiliza la función de</w:t>
       </w:r>
       <w:r>
-        <w:t xml:space="preserve"> </w:t>
-      </w:r>
-      <w:proofErr w:type="spellStart"/>
-      <w:r>
-        <w:t>Feistel</w:t>
-      </w:r>
-      <w:proofErr w:type="spellEnd"/>
-      <w:r>
-        <w:t xml:space="preserve"> </w:t>
+        <w:t xml:space="preserve"> Feistel </w:t>
       </w:r>
       <w:r>
         <w:t>en</w:t>
@@ -909,23 +824,34 @@
         <w:ind w:left="709"/>
       </w:pPr>
       <w:r>
-        <w:t xml:space="preserve">Para tratar de automatizar el proceso de obtención de resultados se ha desarrollado un script para Shell que cifra y descifra los ficheros escribiendo los resultados de tiempo, memoria, </w:t>
-      </w:r>
-      <w:proofErr w:type="spellStart"/>
-      <w:r>
-        <w:t>etc</w:t>
-      </w:r>
-      <w:proofErr w:type="spellEnd"/>
-      <w:r>
-        <w:t xml:space="preserve"> en otro fichero denominado </w:t>
-      </w:r>
-      <w:proofErr w:type="spellStart"/>
-      <w:r>
-        <w:t>readme</w:t>
-      </w:r>
-      <w:proofErr w:type="spellEnd"/>
-      <w:r>
-        <w:t>. El código fuente de este script es el siguiente:</w:t>
+        <w:t xml:space="preserve">Para tratar de automatizar el proceso de obtención de resultados se ha desarrollado un script para Shell que cifra y descifra los ficheros escribiendo los resultados de tiempo, memoria, etc en otro fichero denominado readme. </w:t>
+      </w:r>
+    </w:p>
+    <w:p>
+      <w:pPr>
+        <w:ind w:left="709"/>
+      </w:pPr>
+    </w:p>
+    <w:p>
+      <w:pPr>
+        <w:ind w:left="709"/>
+      </w:pPr>
+      <w:r>
+        <w:t xml:space="preserve">El fichero se puede descargar desde </w:t>
+      </w:r>
+      <w:hyperlink r:id="rId10" w:history="1">
+        <w:r>
+          <w:rPr>
+            <w:rStyle w:val="Hyperlink"/>
+          </w:rPr>
+          <w:t>https://github.com/garciparedes/gsi-practices/master/practice-4/test-files/cipher.sh</w:t>
+        </w:r>
+      </w:hyperlink>
+      <w:r>
+        <w:t xml:space="preserve">  y el código fuente del mismo </w:t>
+      </w:r>
+      <w:r>
+        <w:t>es el siguiente:</w:t>
       </w:r>
     </w:p>
     <w:p>
@@ -962,7 +888,7 @@
                     </pic:cNvPicPr>
                   </pic:nvPicPr>
                   <pic:blipFill>
-                    <a:blip r:embed="rId9">
+                    <a:blip r:embed="rId11">
                       <a:extLst>
                         <a:ext uri="{28A0092B-C50C-407E-A947-70E740481C1C}">
                           <a14:useLocalDpi xmlns:a14="http://schemas.microsoft.com/office/drawing/2010/main" val="0"/>
@@ -1245,6 +1171,9 @@
             <w:pPr>
               <w:jc w:val="center"/>
             </w:pPr>
+            <w:r>
+              <w:t>0.09</w:t>
+            </w:r>
           </w:p>
         </w:tc>
         <w:tc>
@@ -1349,6 +1278,9 @@
             <w:pPr>
               <w:jc w:val="center"/>
             </w:pPr>
+            <w:r>
+              <w:t>0.05</w:t>
+            </w:r>
           </w:p>
         </w:tc>
         <w:tc>
@@ -1456,6 +1388,9 @@
             <w:pPr>
               <w:jc w:val="center"/>
             </w:pPr>
+            <w:r>
+              <w:t>0.05</w:t>
+            </w:r>
           </w:p>
         </w:tc>
         <w:tc>
@@ -1560,6 +1495,9 @@
             <w:pPr>
               <w:jc w:val="center"/>
             </w:pPr>
+            <w:r>
+              <w:t>0.05</w:t>
+            </w:r>
           </w:p>
         </w:tc>
         <w:tc>
@@ -1667,6 +1605,9 @@
             <w:pPr>
               <w:jc w:val="center"/>
             </w:pPr>
+            <w:r>
+              <w:t>0.07</w:t>
+            </w:r>
           </w:p>
         </w:tc>
         <w:tc>
@@ -1774,6 +1715,9 @@
             <w:pPr>
               <w:jc w:val="center"/>
             </w:pPr>
+            <w:r>
+              <w:t>0.08</w:t>
+            </w:r>
           </w:p>
         </w:tc>
         <w:tc>
@@ -1891,6 +1835,9 @@
             <w:pPr>
               <w:jc w:val="center"/>
             </w:pPr>
+            <w:r>
+              <w:t>0.11</w:t>
+            </w:r>
           </w:p>
         </w:tc>
         <w:tc>
@@ -1998,6 +1945,9 @@
             <w:pPr>
               <w:jc w:val="center"/>
             </w:pPr>
+            <w:r>
+              <w:t>0.10</w:t>
+            </w:r>
           </w:p>
         </w:tc>
         <w:tc>
@@ -2108,6 +2058,9 @@
             <w:pPr>
               <w:jc w:val="center"/>
             </w:pPr>
+            <w:r>
+              <w:t>0.09</w:t>
+            </w:r>
           </w:p>
         </w:tc>
         <w:tc>
@@ -2215,6 +2168,9 @@
             <w:pPr>
               <w:jc w:val="center"/>
             </w:pPr>
+            <w:r>
+              <w:t>0.09</w:t>
+            </w:r>
           </w:p>
         </w:tc>
         <w:tc>
@@ -2325,6 +2281,9 @@
             <w:pPr>
               <w:jc w:val="center"/>
             </w:pPr>
+            <w:r>
+              <w:t>0.10</w:t>
+            </w:r>
           </w:p>
         </w:tc>
         <w:tc>
@@ -2432,6 +2391,9 @@
             <w:pPr>
               <w:jc w:val="center"/>
             </w:pPr>
+            <w:r>
+              <w:t>0.09</w:t>
+            </w:r>
           </w:p>
         </w:tc>
         <w:tc>
@@ -2549,6 +2511,9 @@
             <w:pPr>
               <w:jc w:val="center"/>
             </w:pPr>
+            <w:r>
+              <w:t>0.07</w:t>
+            </w:r>
           </w:p>
         </w:tc>
         <w:tc>
@@ -2656,6 +2621,9 @@
             <w:pPr>
               <w:jc w:val="center"/>
             </w:pPr>
+            <w:r>
+              <w:t>0.10</w:t>
+            </w:r>
           </w:p>
         </w:tc>
         <w:tc>
@@ -2766,6 +2734,9 @@
             <w:pPr>
               <w:jc w:val="center"/>
             </w:pPr>
+            <w:r>
+              <w:t>0.10</w:t>
+            </w:r>
           </w:p>
         </w:tc>
         <w:tc>
@@ -2873,6 +2844,9 @@
             <w:pPr>
               <w:jc w:val="center"/>
             </w:pPr>
+            <w:r>
+              <w:t>0.10</w:t>
+            </w:r>
           </w:p>
         </w:tc>
         <w:tc>
@@ -2983,6 +2957,9 @@
             <w:pPr>
               <w:jc w:val="center"/>
             </w:pPr>
+            <w:r>
+              <w:t>0.08</w:t>
+            </w:r>
           </w:p>
         </w:tc>
         <w:tc>
@@ -3090,6 +3067,9 @@
             <w:pPr>
               <w:jc w:val="center"/>
             </w:pPr>
+            <w:r>
+              <w:t>0.10</w:t>
+            </w:r>
           </w:p>
         </w:tc>
         <w:tc>
@@ -3208,6 +3188,9 @@
             <w:pPr>
               <w:jc w:val="center"/>
             </w:pPr>
+            <w:r>
+              <w:t>0.06</w:t>
+            </w:r>
           </w:p>
         </w:tc>
         <w:tc>
@@ -3315,6 +3298,9 @@
             <w:pPr>
               <w:jc w:val="center"/>
             </w:pPr>
+            <w:r>
+              <w:t>0.08</w:t>
+            </w:r>
           </w:p>
         </w:tc>
         <w:tc>
@@ -3425,6 +3411,9 @@
             <w:pPr>
               <w:jc w:val="center"/>
             </w:pPr>
+            <w:r>
+              <w:t>0.06</w:t>
+            </w:r>
           </w:p>
         </w:tc>
         <w:tc>
@@ -3532,6 +3521,9 @@
             <w:pPr>
               <w:jc w:val="center"/>
             </w:pPr>
+            <w:r>
+              <w:t>0.07</w:t>
+            </w:r>
           </w:p>
         </w:tc>
         <w:tc>
@@ -3642,6 +3634,9 @@
             <w:pPr>
               <w:jc w:val="center"/>
             </w:pPr>
+            <w:r>
+              <w:t>0.08</w:t>
+            </w:r>
           </w:p>
         </w:tc>
         <w:tc>
@@ -3749,6 +3744,9 @@
             <w:pPr>
               <w:jc w:val="center"/>
             </w:pPr>
+            <w:r>
+              <w:t>0.06</w:t>
+            </w:r>
           </w:p>
         </w:tc>
         <w:tc>
@@ -3834,24 +3832,15 @@
                 <w:b/>
                 <w:bCs/>
               </w:rPr>
-              <w:t>(</w:t>
-            </w:r>
-            <w:proofErr w:type="spellStart"/>
+              <w:t>(kb</w:t>
+            </w:r>
             <w:r>
               <w:rPr>
                 <w:b/>
                 <w:bCs/>
               </w:rPr>
-              <w:t>kb</w:t>
-            </w:r>
-            <w:r>
-              <w:rPr>
-                <w:b/>
-                <w:bCs/>
-              </w:rPr>
               <w:t>ytes</w:t>
             </w:r>
-            <w:proofErr w:type="spellEnd"/>
             <w:r>
               <w:rPr>
                 <w:b/>
@@ -4035,6 +4024,9 @@
             <w:pPr>
               <w:jc w:val="center"/>
             </w:pPr>
+            <w:r>
+              <w:t>3196</w:t>
+            </w:r>
           </w:p>
         </w:tc>
         <w:tc>
@@ -4139,6 +4131,9 @@
             <w:pPr>
               <w:jc w:val="center"/>
             </w:pPr>
+            <w:r>
+              <w:t>2988</w:t>
+            </w:r>
           </w:p>
         </w:tc>
         <w:tc>
@@ -4246,6 +4241,9 @@
             <w:pPr>
               <w:jc w:val="center"/>
             </w:pPr>
+            <w:r>
+              <w:t>3108</w:t>
+            </w:r>
           </w:p>
         </w:tc>
         <w:tc>
@@ -4350,6 +4348,9 @@
             <w:pPr>
               <w:jc w:val="center"/>
             </w:pPr>
+            <w:r>
+              <w:t>3160</w:t>
+            </w:r>
           </w:p>
         </w:tc>
         <w:tc>
@@ -4457,6 +4458,9 @@
             <w:pPr>
               <w:jc w:val="center"/>
             </w:pPr>
+            <w:r>
+              <w:t>3116</w:t>
+            </w:r>
           </w:p>
         </w:tc>
         <w:tc>
@@ -4560,7 +4564,14 @@
             <w:shd w:val="clear" w:color="auto" w:fill="auto"/>
             <w:vAlign w:val="center"/>
           </w:tcPr>
-          <w:p/>
+          <w:p>
+            <w:pPr>
+              <w:jc w:val="center"/>
+            </w:pPr>
+            <w:r>
+              <w:t>3196</w:t>
+            </w:r>
+          </w:p>
         </w:tc>
         <w:tc>
           <w:tcPr>
@@ -4677,6 +4688,9 @@
             <w:pPr>
               <w:jc w:val="center"/>
             </w:pPr>
+            <w:r>
+              <w:t>3048</w:t>
+            </w:r>
           </w:p>
         </w:tc>
         <w:tc>
@@ -4784,6 +4798,9 @@
             <w:pPr>
               <w:jc w:val="center"/>
             </w:pPr>
+            <w:r>
+              <w:t>3004</w:t>
+            </w:r>
           </w:p>
         </w:tc>
         <w:tc>
@@ -4894,6 +4911,9 @@
             <w:pPr>
               <w:jc w:val="center"/>
             </w:pPr>
+            <w:r>
+              <w:t>3044</w:t>
+            </w:r>
           </w:p>
         </w:tc>
         <w:tc>
@@ -5001,6 +5021,9 @@
             <w:pPr>
               <w:jc w:val="center"/>
             </w:pPr>
+            <w:r>
+              <w:t>3044</w:t>
+            </w:r>
           </w:p>
         </w:tc>
         <w:tc>
@@ -5111,6 +5134,9 @@
             <w:pPr>
               <w:jc w:val="center"/>
             </w:pPr>
+            <w:r>
+              <w:t>3108</w:t>
+            </w:r>
           </w:p>
         </w:tc>
         <w:tc>
@@ -5218,6 +5244,9 @@
             <w:pPr>
               <w:jc w:val="center"/>
             </w:pPr>
+            <w:r>
+              <w:t>3040</w:t>
+            </w:r>
           </w:p>
         </w:tc>
         <w:tc>
@@ -5335,6 +5364,9 @@
             <w:pPr>
               <w:jc w:val="center"/>
             </w:pPr>
+            <w:r>
+              <w:t>3052</w:t>
+            </w:r>
           </w:p>
         </w:tc>
         <w:tc>
@@ -5442,6 +5474,9 @@
             <w:pPr>
               <w:jc w:val="center"/>
             </w:pPr>
+            <w:r>
+              <w:t>3116</w:t>
+            </w:r>
           </w:p>
         </w:tc>
         <w:tc>
@@ -5552,6 +5587,9 @@
             <w:pPr>
               <w:jc w:val="center"/>
             </w:pPr>
+            <w:r>
+              <w:t>3036</w:t>
+            </w:r>
           </w:p>
         </w:tc>
         <w:tc>
@@ -5659,6 +5697,9 @@
             <w:pPr>
               <w:jc w:val="center"/>
             </w:pPr>
+            <w:r>
+              <w:t>2988</w:t>
+            </w:r>
           </w:p>
         </w:tc>
         <w:tc>
@@ -5769,6 +5810,9 @@
             <w:pPr>
               <w:jc w:val="center"/>
             </w:pPr>
+            <w:r>
+              <w:t>3108</w:t>
+            </w:r>
           </w:p>
         </w:tc>
         <w:tc>
@@ -5876,6 +5920,9 @@
             <w:pPr>
               <w:jc w:val="center"/>
             </w:pPr>
+            <w:r>
+              <w:t>3004</w:t>
+            </w:r>
           </w:p>
         </w:tc>
         <w:tc>
@@ -5993,6 +6040,9 @@
             <w:pPr>
               <w:jc w:val="center"/>
             </w:pPr>
+            <w:r>
+              <w:t>3040</w:t>
+            </w:r>
           </w:p>
         </w:tc>
         <w:tc>
@@ -6100,6 +6150,9 @@
             <w:pPr>
               <w:jc w:val="center"/>
             </w:pPr>
+            <w:r>
+              <w:t>3044</w:t>
+            </w:r>
           </w:p>
         </w:tc>
         <w:tc>
@@ -6210,6 +6263,9 @@
             <w:pPr>
               <w:jc w:val="center"/>
             </w:pPr>
+            <w:r>
+              <w:t>3136</w:t>
+            </w:r>
           </w:p>
         </w:tc>
         <w:tc>
@@ -6317,6 +6373,9 @@
             <w:pPr>
               <w:jc w:val="center"/>
             </w:pPr>
+            <w:r>
+              <w:t>3136</w:t>
+            </w:r>
           </w:p>
         </w:tc>
         <w:tc>
@@ -6427,6 +6486,9 @@
             <w:pPr>
               <w:jc w:val="center"/>
             </w:pPr>
+            <w:r>
+              <w:t>3184</w:t>
+            </w:r>
           </w:p>
         </w:tc>
         <w:tc>
@@ -6534,6 +6596,9 @@
             <w:pPr>
               <w:jc w:val="center"/>
             </w:pPr>
+            <w:r>
+              <w:t>3100</w:t>
+            </w:r>
           </w:p>
         </w:tc>
         <w:tc>
@@ -6617,7 +6682,43 @@
         <w:ind w:left="709" w:firstLine="11"/>
       </w:pPr>
       <w:r>
-        <w:t>Para el cálculo de la media aritmética de los bytes del fichero se ha creado un script en el lenguaje Python, que recibe el nombre del fichero como argumento al programa e imprime por salida estándar el resultado. El código fuente del script es el siguiente:</w:t>
+        <w:t xml:space="preserve">Para el cálculo de la media aritmética de los bytes del fichero se ha creado un script en el lenguaje Python, que recibe el nombre del fichero como argumento al programa e imprime por salida estándar el resultado. </w:t>
+      </w:r>
+    </w:p>
+    <w:p>
+      <w:pPr>
+        <w:ind w:left="709" w:firstLine="11"/>
+      </w:pPr>
+    </w:p>
+    <w:p>
+      <w:pPr>
+        <w:ind w:left="709" w:firstLine="11"/>
+      </w:pPr>
+      <w:r>
+        <w:t xml:space="preserve">El fichero se puede descargar desde </w:t>
+      </w:r>
+      <w:hyperlink r:id="rId12" w:history="1">
+        <w:r>
+          <w:rPr>
+            <w:rStyle w:val="Hyperlink"/>
+          </w:rPr>
+          <w:t>https://github.com/garciparedes/gsi-practices/master/practice-4/byte-mediam.py</w:t>
+        </w:r>
+      </w:hyperlink>
+      <w:r>
+        <w:t xml:space="preserve"> </w:t>
+      </w:r>
+      <w:r>
+        <w:t xml:space="preserve"> </w:t>
+      </w:r>
+      <w:r>
+        <w:t xml:space="preserve">El código fuente del </w:t>
+      </w:r>
+      <w:r>
+        <w:t>mismo</w:t>
+      </w:r>
+      <w:r>
+        <w:t xml:space="preserve"> es el siguiente:</w:t>
       </w:r>
     </w:p>
     <w:p>
@@ -6660,7 +6761,7 @@
                     </pic:cNvPicPr>
                   </pic:nvPicPr>
                   <pic:blipFill>
-                    <a:blip r:embed="rId10">
+                    <a:blip r:embed="rId13">
                       <a:extLst>
                         <a:ext uri="{28A0092B-C50C-407E-A947-70E740481C1C}">
                           <a14:useLocalDpi xmlns:a14="http://schemas.microsoft.com/office/drawing/2010/main" val="0"/>
@@ -6713,7 +6814,6 @@
         </w:rPr>
         <w:t xml:space="preserve">Comprima con </w:t>
       </w:r>
-      <w:proofErr w:type="spellStart"/>
       <w:r>
         <w:rPr>
           <w:b/>
@@ -6722,7 +6822,6 @@
         </w:rPr>
         <w:t>gzip</w:t>
       </w:r>
-      <w:proofErr w:type="spellEnd"/>
       <w:r>
         <w:rPr>
           <w:b/>
@@ -6808,7 +6907,7 @@
         </w:tc>
         <w:tc>
           <w:tcPr>
-            <w:tcW w:w="940" w:type="pct"/>
+            <w:tcW w:w="941" w:type="pct"/>
             <w:gridSpan w:val="2"/>
             <w:vAlign w:val="center"/>
           </w:tcPr>
@@ -6852,7 +6951,7 @@
         </w:tc>
         <w:tc>
           <w:tcPr>
-            <w:tcW w:w="948" w:type="pct"/>
+            <w:tcW w:w="947" w:type="pct"/>
             <w:gridSpan w:val="2"/>
             <w:vAlign w:val="center"/>
           </w:tcPr>
@@ -7059,7 +7158,7 @@
         </w:tc>
         <w:tc>
           <w:tcPr>
-            <w:tcW w:w="474" w:type="pct"/>
+            <w:tcW w:w="473" w:type="pct"/>
             <w:vAlign w:val="center"/>
           </w:tcPr>
           <w:p>
@@ -7268,7 +7367,7 @@
         </w:tc>
         <w:tc>
           <w:tcPr>
-            <w:tcW w:w="474" w:type="pct"/>
+            <w:tcW w:w="473" w:type="pct"/>
             <w:vAlign w:val="center"/>
           </w:tcPr>
           <w:p>
@@ -7391,20 +7490,22 @@
           </w:tcPr>
           <w:p>
             <w:pPr>
-              <w:jc w:val="center"/>
               <w:cnfStyle w:val="000000100000" w:firstRow="0" w:lastRow="0" w:firstColumn="0" w:lastColumn="0" w:oddVBand="0" w:evenVBand="0" w:oddHBand="1" w:evenHBand="0" w:firstRowFirstColumn="0" w:firstRowLastColumn="0" w:lastRowFirstColumn="0" w:lastRowLastColumn="0"/>
               <w:rPr>
-                <w:sz w:val="21"/>
-                <w:szCs w:val="21"/>
-              </w:rPr>
-            </w:pPr>
-            <w:r>
-              <w:rPr>
-                <w:rStyle w:val="s1"/>
-                <w:sz w:val="21"/>
-                <w:szCs w:val="21"/>
-              </w:rPr>
-              <w:t xml:space="preserve"> </w:t>
+                <w:rFonts w:eastAsia="Times New Roman" w:cs="Times New Roman"/>
+                <w:kern w:val="0"/>
+                <w:sz w:val="21"/>
+                <w:szCs w:val="21"/>
+                <w:lang w:val="en-GB" w:eastAsia="en-GB" w:bidi="ar-SA"/>
+              </w:rPr>
+            </w:pPr>
+            <w:r>
+              <w:rPr>
+                <w:rStyle w:val="s1"/>
+                <w:sz w:val="21"/>
+                <w:szCs w:val="21"/>
+              </w:rPr>
+              <w:t>127.587</w:t>
             </w:r>
           </w:p>
         </w:tc>
@@ -7421,6 +7522,14 @@
                 <w:szCs w:val="21"/>
               </w:rPr>
             </w:pPr>
+            <w:r>
+              <w:rPr>
+                <w:rStyle w:val="s1"/>
+                <w:sz w:val="21"/>
+                <w:szCs w:val="21"/>
+              </w:rPr>
+              <w:t>127.517</w:t>
+            </w:r>
           </w:p>
         </w:tc>
         <w:tc>
@@ -7494,7 +7603,7 @@
         </w:tc>
         <w:tc>
           <w:tcPr>
-            <w:tcW w:w="474" w:type="pct"/>
+            <w:tcW w:w="473" w:type="pct"/>
             <w:vAlign w:val="center"/>
           </w:tcPr>
           <w:p>
@@ -7607,13 +7716,20 @@
           </w:tcPr>
           <w:p>
             <w:pPr>
-              <w:jc w:val="center"/>
               <w:cnfStyle w:val="000000000000" w:firstRow="0" w:lastRow="0" w:firstColumn="0" w:lastColumn="0" w:oddVBand="0" w:evenVBand="0" w:oddHBand="0" w:evenHBand="0" w:firstRowFirstColumn="0" w:firstRowLastColumn="0" w:lastRowFirstColumn="0" w:lastRowLastColumn="0"/>
               <w:rPr>
                 <w:sz w:val="21"/>
                 <w:szCs w:val="21"/>
               </w:rPr>
             </w:pPr>
+            <w:r>
+              <w:rPr>
+                <w:rStyle w:val="s1"/>
+                <w:sz w:val="21"/>
+                <w:szCs w:val="21"/>
+              </w:rPr>
+              <w:t>127.600</w:t>
+            </w:r>
           </w:p>
         </w:tc>
         <w:tc>
@@ -7623,13 +7739,20 @@
           </w:tcPr>
           <w:p>
             <w:pPr>
-              <w:jc w:val="center"/>
               <w:cnfStyle w:val="000000000000" w:firstRow="0" w:lastRow="0" w:firstColumn="0" w:lastColumn="0" w:oddVBand="0" w:evenVBand="0" w:oddHBand="0" w:evenHBand="0" w:firstRowFirstColumn="0" w:firstRowLastColumn="0" w:lastRowFirstColumn="0" w:lastRowLastColumn="0"/>
               <w:rPr>
                 <w:sz w:val="21"/>
                 <w:szCs w:val="21"/>
               </w:rPr>
             </w:pPr>
+            <w:r>
+              <w:rPr>
+                <w:rStyle w:val="s1"/>
+                <w:sz w:val="21"/>
+                <w:szCs w:val="21"/>
+              </w:rPr>
+              <w:t>127.510</w:t>
+            </w:r>
           </w:p>
         </w:tc>
         <w:tc>
@@ -7703,7 +7826,7 @@
         </w:tc>
         <w:tc>
           <w:tcPr>
-            <w:tcW w:w="474" w:type="pct"/>
+            <w:tcW w:w="473" w:type="pct"/>
             <w:vAlign w:val="center"/>
           </w:tcPr>
           <w:p>
@@ -7819,13 +7942,20 @@
           </w:tcPr>
           <w:p>
             <w:pPr>
-              <w:jc w:val="center"/>
               <w:cnfStyle w:val="000000100000" w:firstRow="0" w:lastRow="0" w:firstColumn="0" w:lastColumn="0" w:oddVBand="0" w:evenVBand="0" w:oddHBand="1" w:evenHBand="0" w:firstRowFirstColumn="0" w:firstRowLastColumn="0" w:lastRowFirstColumn="0" w:lastRowLastColumn="0"/>
               <w:rPr>
                 <w:sz w:val="21"/>
                 <w:szCs w:val="21"/>
               </w:rPr>
             </w:pPr>
+            <w:r>
+              <w:rPr>
+                <w:rStyle w:val="s1"/>
+                <w:sz w:val="21"/>
+                <w:szCs w:val="21"/>
+              </w:rPr>
+              <w:t>127.317</w:t>
+            </w:r>
           </w:p>
         </w:tc>
         <w:tc>
@@ -7835,13 +7965,20 @@
           </w:tcPr>
           <w:p>
             <w:pPr>
-              <w:jc w:val="center"/>
               <w:cnfStyle w:val="000000100000" w:firstRow="0" w:lastRow="0" w:firstColumn="0" w:lastColumn="0" w:oddVBand="0" w:evenVBand="0" w:oddHBand="1" w:evenHBand="0" w:firstRowFirstColumn="0" w:firstRowLastColumn="0" w:lastRowFirstColumn="0" w:lastRowLastColumn="0"/>
               <w:rPr>
                 <w:sz w:val="21"/>
                 <w:szCs w:val="21"/>
               </w:rPr>
             </w:pPr>
+            <w:r>
+              <w:rPr>
+                <w:rStyle w:val="s1"/>
+                <w:sz w:val="21"/>
+                <w:szCs w:val="21"/>
+              </w:rPr>
+              <w:t>127.887</w:t>
+            </w:r>
           </w:p>
         </w:tc>
         <w:tc>
@@ -7915,7 +8052,7 @@
         </w:tc>
         <w:tc>
           <w:tcPr>
-            <w:tcW w:w="474" w:type="pct"/>
+            <w:tcW w:w="473" w:type="pct"/>
             <w:vAlign w:val="center"/>
           </w:tcPr>
           <w:p>
@@ -8037,13 +8174,20 @@
           </w:tcPr>
           <w:p>
             <w:pPr>
-              <w:jc w:val="center"/>
               <w:cnfStyle w:val="000000000000" w:firstRow="0" w:lastRow="0" w:firstColumn="0" w:lastColumn="0" w:oddVBand="0" w:evenVBand="0" w:oddHBand="0" w:evenHBand="0" w:firstRowFirstColumn="0" w:firstRowLastColumn="0" w:lastRowFirstColumn="0" w:lastRowLastColumn="0"/>
               <w:rPr>
                 <w:sz w:val="21"/>
                 <w:szCs w:val="21"/>
               </w:rPr>
             </w:pPr>
+            <w:r>
+              <w:rPr>
+                <w:rStyle w:val="s1"/>
+                <w:sz w:val="21"/>
+                <w:szCs w:val="21"/>
+              </w:rPr>
+              <w:t>127.369</w:t>
+            </w:r>
           </w:p>
         </w:tc>
         <w:tc>
@@ -8053,13 +8197,20 @@
           </w:tcPr>
           <w:p>
             <w:pPr>
-              <w:jc w:val="center"/>
               <w:cnfStyle w:val="000000000000" w:firstRow="0" w:lastRow="0" w:firstColumn="0" w:lastColumn="0" w:oddVBand="0" w:evenVBand="0" w:oddHBand="0" w:evenHBand="0" w:firstRowFirstColumn="0" w:firstRowLastColumn="0" w:lastRowFirstColumn="0" w:lastRowLastColumn="0"/>
               <w:rPr>
                 <w:sz w:val="21"/>
                 <w:szCs w:val="21"/>
               </w:rPr>
             </w:pPr>
+            <w:r>
+              <w:rPr>
+                <w:rStyle w:val="s1"/>
+                <w:sz w:val="21"/>
+                <w:szCs w:val="21"/>
+              </w:rPr>
+              <w:t>127.619</w:t>
+            </w:r>
           </w:p>
         </w:tc>
         <w:tc>
@@ -8133,7 +8284,7 @@
         </w:tc>
         <w:tc>
           <w:tcPr>
-            <w:tcW w:w="474" w:type="pct"/>
+            <w:tcW w:w="473" w:type="pct"/>
             <w:vAlign w:val="center"/>
           </w:tcPr>
           <w:p>
@@ -8250,13 +8401,20 @@
           </w:tcPr>
           <w:p>
             <w:pPr>
-              <w:jc w:val="center"/>
               <w:cnfStyle w:val="000000100000" w:firstRow="0" w:lastRow="0" w:firstColumn="0" w:lastColumn="0" w:oddVBand="0" w:evenVBand="0" w:oddHBand="1" w:evenHBand="0" w:firstRowFirstColumn="0" w:firstRowLastColumn="0" w:lastRowFirstColumn="0" w:lastRowLastColumn="0"/>
               <w:rPr>
                 <w:sz w:val="21"/>
                 <w:szCs w:val="21"/>
               </w:rPr>
             </w:pPr>
+            <w:r>
+              <w:rPr>
+                <w:rStyle w:val="s1"/>
+                <w:sz w:val="21"/>
+                <w:szCs w:val="21"/>
+              </w:rPr>
+              <w:t>127.553</w:t>
+            </w:r>
           </w:p>
         </w:tc>
         <w:tc>
@@ -8266,13 +8424,20 @@
           </w:tcPr>
           <w:p>
             <w:pPr>
-              <w:jc w:val="center"/>
               <w:cnfStyle w:val="000000100000" w:firstRow="0" w:lastRow="0" w:firstColumn="0" w:lastColumn="0" w:oddVBand="0" w:evenVBand="0" w:oddHBand="1" w:evenHBand="0" w:firstRowFirstColumn="0" w:firstRowLastColumn="0" w:lastRowFirstColumn="0" w:lastRowLastColumn="0"/>
               <w:rPr>
                 <w:sz w:val="21"/>
                 <w:szCs w:val="21"/>
               </w:rPr>
             </w:pPr>
+            <w:r>
+              <w:rPr>
+                <w:rStyle w:val="s1"/>
+                <w:sz w:val="21"/>
+                <w:szCs w:val="21"/>
+              </w:rPr>
+              <w:t>127.624</w:t>
+            </w:r>
           </w:p>
         </w:tc>
         <w:tc>
@@ -8346,7 +8511,7 @@
         </w:tc>
         <w:tc>
           <w:tcPr>
-            <w:tcW w:w="474" w:type="pct"/>
+            <w:tcW w:w="473" w:type="pct"/>
             <w:vAlign w:val="center"/>
           </w:tcPr>
           <w:p>
@@ -8462,13 +8627,20 @@
           </w:tcPr>
           <w:p>
             <w:pPr>
-              <w:jc w:val="center"/>
               <w:cnfStyle w:val="000000000000" w:firstRow="0" w:lastRow="0" w:firstColumn="0" w:lastColumn="0" w:oddVBand="0" w:evenVBand="0" w:oddHBand="0" w:evenHBand="0" w:firstRowFirstColumn="0" w:firstRowLastColumn="0" w:lastRowFirstColumn="0" w:lastRowLastColumn="0"/>
               <w:rPr>
                 <w:sz w:val="21"/>
                 <w:szCs w:val="21"/>
               </w:rPr>
             </w:pPr>
+            <w:r>
+              <w:rPr>
+                <w:rStyle w:val="s1"/>
+                <w:sz w:val="21"/>
+                <w:szCs w:val="21"/>
+              </w:rPr>
+              <w:t>127.510</w:t>
+            </w:r>
           </w:p>
         </w:tc>
         <w:tc>
@@ -8478,13 +8650,20 @@
           </w:tcPr>
           <w:p>
             <w:pPr>
-              <w:jc w:val="center"/>
               <w:cnfStyle w:val="000000000000" w:firstRow="0" w:lastRow="0" w:firstColumn="0" w:lastColumn="0" w:oddVBand="0" w:evenVBand="0" w:oddHBand="0" w:evenHBand="0" w:firstRowFirstColumn="0" w:firstRowLastColumn="0" w:lastRowFirstColumn="0" w:lastRowLastColumn="0"/>
               <w:rPr>
                 <w:sz w:val="21"/>
                 <w:szCs w:val="21"/>
               </w:rPr>
             </w:pPr>
+            <w:r>
+              <w:rPr>
+                <w:rStyle w:val="s1"/>
+                <w:sz w:val="21"/>
+                <w:szCs w:val="21"/>
+              </w:rPr>
+              <w:t>127.678</w:t>
+            </w:r>
           </w:p>
         </w:tc>
         <w:tc>
@@ -8558,7 +8737,7 @@
         </w:tc>
         <w:tc>
           <w:tcPr>
-            <w:tcW w:w="474" w:type="pct"/>
+            <w:tcW w:w="473" w:type="pct"/>
             <w:vAlign w:val="center"/>
           </w:tcPr>
           <w:p>
@@ -8681,13 +8860,20 @@
           </w:tcPr>
           <w:p>
             <w:pPr>
-              <w:jc w:val="center"/>
               <w:cnfStyle w:val="000000100000" w:firstRow="0" w:lastRow="0" w:firstColumn="0" w:lastColumn="0" w:oddVBand="0" w:evenVBand="0" w:oddHBand="1" w:evenHBand="0" w:firstRowFirstColumn="0" w:firstRowLastColumn="0" w:lastRowFirstColumn="0" w:lastRowLastColumn="0"/>
               <w:rPr>
                 <w:sz w:val="21"/>
                 <w:szCs w:val="21"/>
               </w:rPr>
             </w:pPr>
+            <w:r>
+              <w:rPr>
+                <w:rStyle w:val="s1"/>
+                <w:sz w:val="21"/>
+                <w:szCs w:val="21"/>
+              </w:rPr>
+              <w:t>127.675</w:t>
+            </w:r>
           </w:p>
         </w:tc>
         <w:tc>
@@ -8697,13 +8883,20 @@
           </w:tcPr>
           <w:p>
             <w:pPr>
-              <w:jc w:val="center"/>
               <w:cnfStyle w:val="000000100000" w:firstRow="0" w:lastRow="0" w:firstColumn="0" w:lastColumn="0" w:oddVBand="0" w:evenVBand="0" w:oddHBand="1" w:evenHBand="0" w:firstRowFirstColumn="0" w:firstRowLastColumn="0" w:lastRowFirstColumn="0" w:lastRowLastColumn="0"/>
               <w:rPr>
                 <w:sz w:val="21"/>
                 <w:szCs w:val="21"/>
               </w:rPr>
             </w:pPr>
+            <w:r>
+              <w:rPr>
+                <w:rStyle w:val="s1"/>
+                <w:sz w:val="21"/>
+                <w:szCs w:val="21"/>
+              </w:rPr>
+              <w:t>127.532</w:t>
+            </w:r>
           </w:p>
         </w:tc>
         <w:tc>
@@ -8777,7 +8970,7 @@
         </w:tc>
         <w:tc>
           <w:tcPr>
-            <w:tcW w:w="474" w:type="pct"/>
+            <w:tcW w:w="473" w:type="pct"/>
             <w:vAlign w:val="center"/>
           </w:tcPr>
           <w:p>
@@ -8893,13 +9086,20 @@
           </w:tcPr>
           <w:p>
             <w:pPr>
-              <w:jc w:val="center"/>
               <w:cnfStyle w:val="000000000000" w:firstRow="0" w:lastRow="0" w:firstColumn="0" w:lastColumn="0" w:oddVBand="0" w:evenVBand="0" w:oddHBand="0" w:evenHBand="0" w:firstRowFirstColumn="0" w:firstRowLastColumn="0" w:lastRowFirstColumn="0" w:lastRowLastColumn="0"/>
               <w:rPr>
                 <w:sz w:val="21"/>
                 <w:szCs w:val="21"/>
               </w:rPr>
             </w:pPr>
+            <w:r>
+              <w:rPr>
+                <w:rStyle w:val="s1"/>
+                <w:sz w:val="21"/>
+                <w:szCs w:val="21"/>
+              </w:rPr>
+              <w:t>127.437</w:t>
+            </w:r>
           </w:p>
         </w:tc>
         <w:tc>
@@ -8909,13 +9109,20 @@
           </w:tcPr>
           <w:p>
             <w:pPr>
-              <w:jc w:val="center"/>
               <w:cnfStyle w:val="000000000000" w:firstRow="0" w:lastRow="0" w:firstColumn="0" w:lastColumn="0" w:oddVBand="0" w:evenVBand="0" w:oddHBand="0" w:evenHBand="0" w:firstRowFirstColumn="0" w:firstRowLastColumn="0" w:lastRowFirstColumn="0" w:lastRowLastColumn="0"/>
               <w:rPr>
                 <w:sz w:val="21"/>
                 <w:szCs w:val="21"/>
               </w:rPr>
             </w:pPr>
+            <w:r>
+              <w:rPr>
+                <w:rStyle w:val="s1"/>
+                <w:sz w:val="21"/>
+                <w:szCs w:val="21"/>
+              </w:rPr>
+              <w:t>127.497</w:t>
+            </w:r>
           </w:p>
         </w:tc>
         <w:tc>
@@ -8989,7 +9196,7 @@
         </w:tc>
         <w:tc>
           <w:tcPr>
-            <w:tcW w:w="474" w:type="pct"/>
+            <w:tcW w:w="473" w:type="pct"/>
             <w:vAlign w:val="center"/>
           </w:tcPr>
           <w:p>
@@ -9106,13 +9313,20 @@
           </w:tcPr>
           <w:p>
             <w:pPr>
-              <w:jc w:val="center"/>
               <w:cnfStyle w:val="000000100000" w:firstRow="0" w:lastRow="0" w:firstColumn="0" w:lastColumn="0" w:oddVBand="0" w:evenVBand="0" w:oddHBand="1" w:evenHBand="0" w:firstRowFirstColumn="0" w:firstRowLastColumn="0" w:lastRowFirstColumn="0" w:lastRowLastColumn="0"/>
               <w:rPr>
                 <w:sz w:val="21"/>
                 <w:szCs w:val="21"/>
               </w:rPr>
             </w:pPr>
+            <w:r>
+              <w:rPr>
+                <w:rStyle w:val="s1"/>
+                <w:sz w:val="21"/>
+                <w:szCs w:val="21"/>
+              </w:rPr>
+              <w:t>127.411</w:t>
+            </w:r>
           </w:p>
         </w:tc>
         <w:tc>
@@ -9122,13 +9336,20 @@
           </w:tcPr>
           <w:p>
             <w:pPr>
-              <w:jc w:val="center"/>
               <w:cnfStyle w:val="000000100000" w:firstRow="0" w:lastRow="0" w:firstColumn="0" w:lastColumn="0" w:oddVBand="0" w:evenVBand="0" w:oddHBand="1" w:evenHBand="0" w:firstRowFirstColumn="0" w:firstRowLastColumn="0" w:lastRowFirstColumn="0" w:lastRowLastColumn="0"/>
               <w:rPr>
                 <w:sz w:val="21"/>
                 <w:szCs w:val="21"/>
               </w:rPr>
             </w:pPr>
+            <w:r>
+              <w:rPr>
+                <w:rStyle w:val="s1"/>
+                <w:sz w:val="21"/>
+                <w:szCs w:val="21"/>
+              </w:rPr>
+              <w:t>127.518</w:t>
+            </w:r>
           </w:p>
         </w:tc>
         <w:tc>
@@ -9202,7 +9423,7 @@
         </w:tc>
         <w:tc>
           <w:tcPr>
-            <w:tcW w:w="474" w:type="pct"/>
+            <w:tcW w:w="473" w:type="pct"/>
             <w:vAlign w:val="center"/>
           </w:tcPr>
           <w:p>
@@ -9324,13 +9545,20 @@
           </w:tcPr>
           <w:p>
             <w:pPr>
-              <w:jc w:val="center"/>
               <w:cnfStyle w:val="000000000000" w:firstRow="0" w:lastRow="0" w:firstColumn="0" w:lastColumn="0" w:oddVBand="0" w:evenVBand="0" w:oddHBand="0" w:evenHBand="0" w:firstRowFirstColumn="0" w:firstRowLastColumn="0" w:lastRowFirstColumn="0" w:lastRowLastColumn="0"/>
               <w:rPr>
                 <w:sz w:val="21"/>
                 <w:szCs w:val="21"/>
               </w:rPr>
             </w:pPr>
+            <w:r>
+              <w:rPr>
+                <w:rStyle w:val="s1"/>
+                <w:sz w:val="21"/>
+                <w:szCs w:val="21"/>
+              </w:rPr>
+              <w:t>127.618</w:t>
+            </w:r>
           </w:p>
         </w:tc>
         <w:tc>
@@ -9340,13 +9568,20 @@
           </w:tcPr>
           <w:p>
             <w:pPr>
-              <w:jc w:val="center"/>
               <w:cnfStyle w:val="000000000000" w:firstRow="0" w:lastRow="0" w:firstColumn="0" w:lastColumn="0" w:oddVBand="0" w:evenVBand="0" w:oddHBand="0" w:evenHBand="0" w:firstRowFirstColumn="0" w:firstRowLastColumn="0" w:lastRowFirstColumn="0" w:lastRowLastColumn="0"/>
               <w:rPr>
                 <w:sz w:val="21"/>
                 <w:szCs w:val="21"/>
               </w:rPr>
             </w:pPr>
+            <w:r>
+              <w:rPr>
+                <w:rStyle w:val="s1"/>
+                <w:sz w:val="21"/>
+                <w:szCs w:val="21"/>
+              </w:rPr>
+              <w:t>127.579</w:t>
+            </w:r>
           </w:p>
         </w:tc>
         <w:tc>
@@ -9420,7 +9655,7 @@
         </w:tc>
         <w:tc>
           <w:tcPr>
-            <w:tcW w:w="474" w:type="pct"/>
+            <w:tcW w:w="473" w:type="pct"/>
             <w:vAlign w:val="center"/>
           </w:tcPr>
           <w:p>
@@ -9537,13 +9772,20 @@
           </w:tcPr>
           <w:p>
             <w:pPr>
-              <w:jc w:val="center"/>
               <w:cnfStyle w:val="000000100000" w:firstRow="0" w:lastRow="0" w:firstColumn="0" w:lastColumn="0" w:oddVBand="0" w:evenVBand="0" w:oddHBand="1" w:evenHBand="0" w:firstRowFirstColumn="0" w:firstRowLastColumn="0" w:lastRowFirstColumn="0" w:lastRowLastColumn="0"/>
               <w:rPr>
                 <w:sz w:val="21"/>
                 <w:szCs w:val="21"/>
               </w:rPr>
             </w:pPr>
+            <w:r>
+              <w:rPr>
+                <w:rStyle w:val="s1"/>
+                <w:sz w:val="21"/>
+                <w:szCs w:val="21"/>
+              </w:rPr>
+              <w:t>127.450</w:t>
+            </w:r>
           </w:p>
         </w:tc>
         <w:tc>
@@ -9553,13 +9795,20 @@
           </w:tcPr>
           <w:p>
             <w:pPr>
-              <w:jc w:val="center"/>
               <w:cnfStyle w:val="000000100000" w:firstRow="0" w:lastRow="0" w:firstColumn="0" w:lastColumn="0" w:oddVBand="0" w:evenVBand="0" w:oddHBand="1" w:evenHBand="0" w:firstRowFirstColumn="0" w:firstRowLastColumn="0" w:lastRowFirstColumn="0" w:lastRowLastColumn="0"/>
               <w:rPr>
                 <w:sz w:val="21"/>
                 <w:szCs w:val="21"/>
               </w:rPr>
             </w:pPr>
+            <w:r>
+              <w:rPr>
+                <w:rStyle w:val="s1"/>
+                <w:sz w:val="21"/>
+                <w:szCs w:val="21"/>
+              </w:rPr>
+              <w:t>127.356</w:t>
+            </w:r>
           </w:p>
         </w:tc>
         <w:tc>
@@ -9633,7 +9882,7 @@
         </w:tc>
         <w:tc>
           <w:tcPr>
-            <w:tcW w:w="474" w:type="pct"/>
+            <w:tcW w:w="473" w:type="pct"/>
             <w:vAlign w:val="center"/>
           </w:tcPr>
           <w:p>
@@ -9749,13 +9998,20 @@
           </w:tcPr>
           <w:p>
             <w:pPr>
-              <w:jc w:val="center"/>
               <w:cnfStyle w:val="000000000000" w:firstRow="0" w:lastRow="0" w:firstColumn="0" w:lastColumn="0" w:oddVBand="0" w:evenVBand="0" w:oddHBand="0" w:evenHBand="0" w:firstRowFirstColumn="0" w:firstRowLastColumn="0" w:lastRowFirstColumn="0" w:lastRowLastColumn="0"/>
               <w:rPr>
                 <w:sz w:val="21"/>
                 <w:szCs w:val="21"/>
               </w:rPr>
             </w:pPr>
+            <w:r>
+              <w:rPr>
+                <w:rStyle w:val="s1"/>
+                <w:sz w:val="21"/>
+                <w:szCs w:val="21"/>
+              </w:rPr>
+              <w:t>127.561</w:t>
+            </w:r>
           </w:p>
         </w:tc>
         <w:tc>
@@ -9765,13 +10021,20 @@
           </w:tcPr>
           <w:p>
             <w:pPr>
-              <w:jc w:val="center"/>
               <w:cnfStyle w:val="000000000000" w:firstRow="0" w:lastRow="0" w:firstColumn="0" w:lastColumn="0" w:oddVBand="0" w:evenVBand="0" w:oddHBand="0" w:evenHBand="0" w:firstRowFirstColumn="0" w:firstRowLastColumn="0" w:lastRowFirstColumn="0" w:lastRowLastColumn="0"/>
               <w:rPr>
                 <w:sz w:val="21"/>
                 <w:szCs w:val="21"/>
               </w:rPr>
             </w:pPr>
+            <w:r>
+              <w:rPr>
+                <w:rStyle w:val="s1"/>
+                <w:sz w:val="21"/>
+                <w:szCs w:val="21"/>
+              </w:rPr>
+              <w:t>127.386</w:t>
+            </w:r>
           </w:p>
         </w:tc>
         <w:tc>
@@ -9845,7 +10108,7 @@
         </w:tc>
         <w:tc>
           <w:tcPr>
-            <w:tcW w:w="474" w:type="pct"/>
+            <w:tcW w:w="473" w:type="pct"/>
             <w:vAlign w:val="center"/>
           </w:tcPr>
           <w:p>
@@ -9946,7 +10209,45 @@
         <w:t>”</w:t>
       </w:r>
       <w:r>
-        <w:t>, que facilita la obtención de la tabla de frecuencias. El código fuente del script es el siguiente:</w:t>
+        <w:t xml:space="preserve">, que facilita la obtención de la tabla de frecuencias. </w:t>
+      </w:r>
+    </w:p>
+    <w:p>
+      <w:pPr>
+        <w:ind w:left="709" w:firstLine="11"/>
+      </w:pPr>
+    </w:p>
+    <w:p>
+      <w:pPr>
+        <w:ind w:left="709" w:firstLine="11"/>
+      </w:pPr>
+      <w:r>
+        <w:t xml:space="preserve">El fichero se puede descargar desde </w:t>
+      </w:r>
+      <w:hyperlink r:id="rId14" w:history="1">
+        <w:r>
+          <w:rPr>
+            <w:rStyle w:val="Hyperlink"/>
+          </w:rPr>
+          <w:t>https://github.com/garciparedes/gsi-practices/master/practice-4/byte-entropy.py</w:t>
+        </w:r>
+      </w:hyperlink>
+      <w:r>
+        <w:t xml:space="preserve"> y e</w:t>
+      </w:r>
+      <w:r>
+        <w:t>l código fuente del mismo es el siguiente:</w:t>
+      </w:r>
+    </w:p>
+    <w:p>
+      <w:pPr>
+        <w:tabs>
+          <w:tab w:val="left" w:pos="2640"/>
+        </w:tabs>
+        <w:ind w:left="709" w:firstLine="11"/>
+      </w:pPr>
+      <w:r>
+        <w:tab/>
       </w:r>
     </w:p>
     <w:p>
@@ -9982,7 +10283,7 @@
                     </pic:cNvPicPr>
                   </pic:nvPicPr>
                   <pic:blipFill>
-                    <a:blip r:embed="rId11">
+                    <a:blip r:embed="rId15">
                       <a:extLst>
                         <a:ext uri="{28A0092B-C50C-407E-A947-70E740481C1C}">
                           <a14:useLocalDpi xmlns:a14="http://schemas.microsoft.com/office/drawing/2010/main" val="0"/>
@@ -10038,7 +10339,6 @@
         </w:rPr>
         <w:t xml:space="preserve"> con </w:t>
       </w:r>
-      <w:proofErr w:type="spellStart"/>
       <w:r>
         <w:rPr>
           <w:b/>
@@ -10047,7 +10347,6 @@
         </w:rPr>
         <w:t>gzip</w:t>
       </w:r>
-      <w:proofErr w:type="spellEnd"/>
       <w:r>
         <w:rPr>
           <w:b/>
@@ -10259,6 +10558,116 @@
         <w:t>os comprimidos?</w:t>
       </w:r>
     </w:p>
+    <w:p>
+      <w:pPr>
+        <w:jc w:val="both"/>
+        <w:rPr>
+          <w:b/>
+          <w:bCs/>
+        </w:rPr>
+      </w:pPr>
+    </w:p>
+    <w:p>
+      <w:pPr>
+        <w:ind w:left="720"/>
+        <w:jc w:val="both"/>
+        <w:rPr>
+          <w:bCs/>
+        </w:rPr>
+      </w:pPr>
+      <w:r>
+        <w:rPr>
+          <w:bCs/>
+        </w:rPr>
+        <w:t>La casusa de que el resultado de la entropía de los ficheros se distribuya entre 0 y 8 es que los cálculos se han realizado utilizando un byte como unidad atómica. Dado que cada byte permite 256 posibilidades (</w:t>
+      </w:r>
+      <m:oMath>
+        <m:sSup>
+          <m:sSupPr>
+            <m:ctrlPr>
+              <w:rPr>
+                <w:rFonts w:ascii="Cambria Math" w:hAnsi="Cambria Math"/>
+                <w:bCs/>
+                <w:i/>
+              </w:rPr>
+            </m:ctrlPr>
+          </m:sSupPr>
+          <m:e>
+            <m:r>
+              <w:rPr>
+                <w:rFonts w:ascii="Cambria Math" w:hAnsi="Cambria Math"/>
+              </w:rPr>
+              <m:t>2</m:t>
+            </m:r>
+          </m:e>
+          <m:sup>
+            <m:r>
+              <w:rPr>
+                <w:rFonts w:ascii="Cambria Math" w:hAnsi="Cambria Math"/>
+              </w:rPr>
+              <m:t>8</m:t>
+            </m:r>
+          </m:sup>
+        </m:sSup>
+      </m:oMath>
+      <w:r>
+        <w:rPr>
+          <w:bCs/>
+        </w:rPr>
+        <w:t>)</w:t>
+      </w:r>
+      <w:r>
+        <w:rPr>
+          <w:bCs/>
+        </w:rPr>
+        <w:t>. Al realizar la operación logaritmo a estos valores, los resultados siempre estará</w:t>
+      </w:r>
+      <w:r>
+        <w:rPr>
+          <w:bCs/>
+        </w:rPr>
+        <w:t>n en el rango [0,</w:t>
+      </w:r>
+      <w:r>
+        <w:rPr>
+          <w:bCs/>
+        </w:rPr>
+        <w:t>8]</w:t>
+      </w:r>
+      <w:r>
+        <w:rPr>
+          <w:bCs/>
+        </w:rPr>
+        <w:t>.</w:t>
+      </w:r>
+      <w:r>
+        <w:rPr>
+          <w:bCs/>
+        </w:rPr>
+        <w:t xml:space="preserve"> </w:t>
+      </w:r>
+    </w:p>
+    <w:p>
+      <w:pPr>
+        <w:jc w:val="both"/>
+        <w:rPr>
+          <w:bCs/>
+        </w:rPr>
+      </w:pPr>
+    </w:p>
+    <w:p>
+      <w:pPr>
+        <w:jc w:val="both"/>
+        <w:rPr>
+          <w:bCs/>
+        </w:rPr>
+      </w:pPr>
+    </w:p>
+    <w:p>
+      <w:pPr>
+        <w:jc w:val="both"/>
+      </w:pPr>
+    </w:p>
     <w:p/>
     <w:tbl>
       <w:tblPr>
@@ -10301,6 +10710,7 @@
               <w:rPr>
                 <w:bCs w:val="0"/>
               </w:rPr>
+              <w:lastRenderedPageBreak/>
               <w:t>Entropía</w:t>
             </w:r>
           </w:p>
@@ -10910,9 +11320,20 @@
           </w:tcPr>
           <w:p>
             <w:pPr>
-              <w:jc w:val="center"/>
               <w:cnfStyle w:val="000000100000" w:firstRow="0" w:lastRow="0" w:firstColumn="0" w:lastColumn="0" w:oddVBand="0" w:evenVBand="0" w:oddHBand="1" w:evenHBand="0" w:firstRowFirstColumn="0" w:firstRowLastColumn="0" w:lastRowFirstColumn="0" w:lastRowLastColumn="0"/>
-            </w:pPr>
+              <w:rPr>
+                <w:sz w:val="21"/>
+                <w:szCs w:val="21"/>
+              </w:rPr>
+            </w:pPr>
+            <w:r>
+              <w:rPr>
+                <w:rStyle w:val="s1"/>
+                <w:sz w:val="21"/>
+                <w:szCs w:val="21"/>
+              </w:rPr>
+              <w:t>7.99952</w:t>
+            </w:r>
           </w:p>
         </w:tc>
         <w:tc>
@@ -10922,9 +11343,20 @@
           </w:tcPr>
           <w:p>
             <w:pPr>
-              <w:jc w:val="center"/>
               <w:cnfStyle w:val="000000100000" w:firstRow="0" w:lastRow="0" w:firstColumn="0" w:lastColumn="0" w:oddVBand="0" w:evenVBand="0" w:oddHBand="1" w:evenHBand="0" w:firstRowFirstColumn="0" w:firstRowLastColumn="0" w:lastRowFirstColumn="0" w:lastRowLastColumn="0"/>
-            </w:pPr>
+              <w:rPr>
+                <w:sz w:val="21"/>
+                <w:szCs w:val="21"/>
+              </w:rPr>
+            </w:pPr>
+            <w:r>
+              <w:rPr>
+                <w:rStyle w:val="s1"/>
+                <w:sz w:val="21"/>
+                <w:szCs w:val="21"/>
+              </w:rPr>
+              <w:t>7.99853</w:t>
+            </w:r>
           </w:p>
         </w:tc>
         <w:tc>
@@ -11111,9 +11543,20 @@
           </w:tcPr>
           <w:p>
             <w:pPr>
-              <w:jc w:val="center"/>
               <w:cnfStyle w:val="000000000000" w:firstRow="0" w:lastRow="0" w:firstColumn="0" w:lastColumn="0" w:oddVBand="0" w:evenVBand="0" w:oddHBand="0" w:evenHBand="0" w:firstRowFirstColumn="0" w:firstRowLastColumn="0" w:lastRowFirstColumn="0" w:lastRowLastColumn="0"/>
-            </w:pPr>
+              <w:rPr>
+                <w:sz w:val="21"/>
+                <w:szCs w:val="21"/>
+              </w:rPr>
+            </w:pPr>
+            <w:r>
+              <w:rPr>
+                <w:rStyle w:val="s1"/>
+                <w:sz w:val="21"/>
+                <w:szCs w:val="21"/>
+              </w:rPr>
+              <w:t>7.99956</w:t>
+            </w:r>
           </w:p>
         </w:tc>
         <w:tc>
@@ -11123,9 +11566,20 @@
           </w:tcPr>
           <w:p>
             <w:pPr>
-              <w:jc w:val="center"/>
               <w:cnfStyle w:val="000000000000" w:firstRow="0" w:lastRow="0" w:firstColumn="0" w:lastColumn="0" w:oddVBand="0" w:evenVBand="0" w:oddHBand="0" w:evenHBand="0" w:firstRowFirstColumn="0" w:firstRowLastColumn="0" w:lastRowFirstColumn="0" w:lastRowLastColumn="0"/>
-            </w:pPr>
+              <w:rPr>
+                <w:sz w:val="21"/>
+                <w:szCs w:val="21"/>
+              </w:rPr>
+            </w:pPr>
+            <w:r>
+              <w:rPr>
+                <w:rStyle w:val="s1"/>
+                <w:sz w:val="21"/>
+                <w:szCs w:val="21"/>
+              </w:rPr>
+              <w:t>7.99884</w:t>
+            </w:r>
           </w:p>
         </w:tc>
         <w:tc>
@@ -11315,9 +11769,20 @@
           </w:tcPr>
           <w:p>
             <w:pPr>
-              <w:jc w:val="center"/>
               <w:cnfStyle w:val="000000100000" w:firstRow="0" w:lastRow="0" w:firstColumn="0" w:lastColumn="0" w:oddVBand="0" w:evenVBand="0" w:oddHBand="1" w:evenHBand="0" w:firstRowFirstColumn="0" w:firstRowLastColumn="0" w:lastRowFirstColumn="0" w:lastRowLastColumn="0"/>
-            </w:pPr>
+              <w:rPr>
+                <w:sz w:val="21"/>
+                <w:szCs w:val="21"/>
+              </w:rPr>
+            </w:pPr>
+            <w:r>
+              <w:rPr>
+                <w:rStyle w:val="s1"/>
+                <w:sz w:val="21"/>
+                <w:szCs w:val="21"/>
+              </w:rPr>
+              <w:t>7.99959</w:t>
+            </w:r>
           </w:p>
         </w:tc>
         <w:tc>
@@ -11327,9 +11792,20 @@
           </w:tcPr>
           <w:p>
             <w:pPr>
-              <w:jc w:val="center"/>
               <w:cnfStyle w:val="000000100000" w:firstRow="0" w:lastRow="0" w:firstColumn="0" w:lastColumn="0" w:oddVBand="0" w:evenVBand="0" w:oddHBand="1" w:evenHBand="0" w:firstRowFirstColumn="0" w:firstRowLastColumn="0" w:lastRowFirstColumn="0" w:lastRowLastColumn="0"/>
-            </w:pPr>
+              <w:rPr>
+                <w:sz w:val="21"/>
+                <w:szCs w:val="21"/>
+              </w:rPr>
+            </w:pPr>
+            <w:r>
+              <w:rPr>
+                <w:rStyle w:val="s1"/>
+                <w:sz w:val="21"/>
+                <w:szCs w:val="21"/>
+              </w:rPr>
+              <w:t>7.99890</w:t>
+            </w:r>
           </w:p>
         </w:tc>
         <w:tc>
@@ -11525,9 +12001,20 @@
           </w:tcPr>
           <w:p>
             <w:pPr>
-              <w:jc w:val="center"/>
               <w:cnfStyle w:val="000000000000" w:firstRow="0" w:lastRow="0" w:firstColumn="0" w:lastColumn="0" w:oddVBand="0" w:evenVBand="0" w:oddHBand="0" w:evenHBand="0" w:firstRowFirstColumn="0" w:firstRowLastColumn="0" w:lastRowFirstColumn="0" w:lastRowLastColumn="0"/>
-            </w:pPr>
+              <w:rPr>
+                <w:sz w:val="21"/>
+                <w:szCs w:val="21"/>
+              </w:rPr>
+            </w:pPr>
+            <w:r>
+              <w:rPr>
+                <w:rStyle w:val="s1"/>
+                <w:sz w:val="21"/>
+                <w:szCs w:val="21"/>
+              </w:rPr>
+              <w:t>7.99924</w:t>
+            </w:r>
           </w:p>
         </w:tc>
         <w:tc>
@@ -11537,9 +12024,20 @@
           </w:tcPr>
           <w:p>
             <w:pPr>
-              <w:jc w:val="center"/>
               <w:cnfStyle w:val="000000000000" w:firstRow="0" w:lastRow="0" w:firstColumn="0" w:lastColumn="0" w:oddVBand="0" w:evenVBand="0" w:oddHBand="0" w:evenHBand="0" w:firstRowFirstColumn="0" w:firstRowLastColumn="0" w:lastRowFirstColumn="0" w:lastRowLastColumn="0"/>
-            </w:pPr>
+              <w:rPr>
+                <w:sz w:val="21"/>
+                <w:szCs w:val="21"/>
+              </w:rPr>
+            </w:pPr>
+            <w:r>
+              <w:rPr>
+                <w:rStyle w:val="s1"/>
+                <w:sz w:val="21"/>
+                <w:szCs w:val="21"/>
+              </w:rPr>
+              <w:t>7.99877</w:t>
+            </w:r>
           </w:p>
         </w:tc>
         <w:tc>
@@ -11730,9 +12228,20 @@
           </w:tcPr>
           <w:p>
             <w:pPr>
-              <w:jc w:val="center"/>
               <w:cnfStyle w:val="000000100000" w:firstRow="0" w:lastRow="0" w:firstColumn="0" w:lastColumn="0" w:oddVBand="0" w:evenVBand="0" w:oddHBand="1" w:evenHBand="0" w:firstRowFirstColumn="0" w:firstRowLastColumn="0" w:lastRowFirstColumn="0" w:lastRowLastColumn="0"/>
-            </w:pPr>
+              <w:rPr>
+                <w:sz w:val="21"/>
+                <w:szCs w:val="21"/>
+              </w:rPr>
+            </w:pPr>
+            <w:r>
+              <w:rPr>
+                <w:rStyle w:val="s1"/>
+                <w:sz w:val="21"/>
+                <w:szCs w:val="21"/>
+              </w:rPr>
+              <w:t>7.99956</w:t>
+            </w:r>
           </w:p>
         </w:tc>
         <w:tc>
@@ -11742,9 +12251,20 @@
           </w:tcPr>
           <w:p>
             <w:pPr>
-              <w:jc w:val="center"/>
               <w:cnfStyle w:val="000000100000" w:firstRow="0" w:lastRow="0" w:firstColumn="0" w:lastColumn="0" w:oddVBand="0" w:evenVBand="0" w:oddHBand="1" w:evenHBand="0" w:firstRowFirstColumn="0" w:firstRowLastColumn="0" w:lastRowFirstColumn="0" w:lastRowLastColumn="0"/>
-            </w:pPr>
+              <w:rPr>
+                <w:sz w:val="21"/>
+                <w:szCs w:val="21"/>
+              </w:rPr>
+            </w:pPr>
+            <w:r>
+              <w:rPr>
+                <w:rStyle w:val="s1"/>
+                <w:sz w:val="21"/>
+                <w:szCs w:val="21"/>
+              </w:rPr>
+              <w:t>7.99895</w:t>
+            </w:r>
           </w:p>
         </w:tc>
         <w:tc>
@@ -11937,9 +12457,20 @@
           </w:tcPr>
           <w:p>
             <w:pPr>
-              <w:jc w:val="center"/>
               <w:cnfStyle w:val="000000000000" w:firstRow="0" w:lastRow="0" w:firstColumn="0" w:lastColumn="0" w:oddVBand="0" w:evenVBand="0" w:oddHBand="0" w:evenHBand="0" w:firstRowFirstColumn="0" w:firstRowLastColumn="0" w:lastRowFirstColumn="0" w:lastRowLastColumn="0"/>
-            </w:pPr>
+              <w:rPr>
+                <w:sz w:val="21"/>
+                <w:szCs w:val="21"/>
+              </w:rPr>
+            </w:pPr>
+            <w:r>
+              <w:rPr>
+                <w:rStyle w:val="s1"/>
+                <w:sz w:val="21"/>
+                <w:szCs w:val="21"/>
+              </w:rPr>
+              <w:t>7.99953</w:t>
+            </w:r>
           </w:p>
         </w:tc>
         <w:tc>
@@ -11949,9 +12480,20 @@
           </w:tcPr>
           <w:p>
             <w:pPr>
-              <w:jc w:val="center"/>
               <w:cnfStyle w:val="000000000000" w:firstRow="0" w:lastRow="0" w:firstColumn="0" w:lastColumn="0" w:oddVBand="0" w:evenVBand="0" w:oddHBand="0" w:evenHBand="0" w:firstRowFirstColumn="0" w:firstRowLastColumn="0" w:lastRowFirstColumn="0" w:lastRowLastColumn="0"/>
-            </w:pPr>
+              <w:rPr>
+                <w:sz w:val="21"/>
+                <w:szCs w:val="21"/>
+              </w:rPr>
+            </w:pPr>
+            <w:r>
+              <w:rPr>
+                <w:rStyle w:val="s1"/>
+                <w:sz w:val="21"/>
+                <w:szCs w:val="21"/>
+              </w:rPr>
+              <w:t>7.99901</w:t>
+            </w:r>
           </w:p>
         </w:tc>
         <w:tc>
@@ -12070,14 +12612,7 @@
               <w:rPr>
                 <w:bCs w:val="0"/>
               </w:rPr>
-              <w:t>CAMELLIA-</w:t>
-            </w:r>
-            <w:r>
-              <w:rPr>
-                <w:bCs w:val="0"/>
-              </w:rPr>
-              <w:lastRenderedPageBreak/>
-              <w:t>256</w:t>
+              <w:t>CAMELLIA-256</w:t>
             </w:r>
           </w:p>
         </w:tc>
@@ -12098,7 +12633,6 @@
               <w:rPr>
                 <w:b/>
               </w:rPr>
-              <w:lastRenderedPageBreak/>
               <w:t>ECB</w:t>
             </w:r>
           </w:p>
@@ -12156,9 +12690,20 @@
           </w:tcPr>
           <w:p>
             <w:pPr>
-              <w:jc w:val="center"/>
               <w:cnfStyle w:val="000000100000" w:firstRow="0" w:lastRow="0" w:firstColumn="0" w:lastColumn="0" w:oddVBand="0" w:evenVBand="0" w:oddHBand="1" w:evenHBand="0" w:firstRowFirstColumn="0" w:firstRowLastColumn="0" w:lastRowFirstColumn="0" w:lastRowLastColumn="0"/>
-            </w:pPr>
+              <w:rPr>
+                <w:sz w:val="21"/>
+                <w:szCs w:val="21"/>
+              </w:rPr>
+            </w:pPr>
+            <w:r>
+              <w:rPr>
+                <w:rStyle w:val="s1"/>
+                <w:sz w:val="21"/>
+                <w:szCs w:val="21"/>
+              </w:rPr>
+              <w:t>7.99956</w:t>
+            </w:r>
           </w:p>
         </w:tc>
         <w:tc>
@@ -12168,9 +12713,20 @@
           </w:tcPr>
           <w:p>
             <w:pPr>
-              <w:jc w:val="center"/>
               <w:cnfStyle w:val="000000100000" w:firstRow="0" w:lastRow="0" w:firstColumn="0" w:lastColumn="0" w:oddVBand="0" w:evenVBand="0" w:oddHBand="1" w:evenHBand="0" w:firstRowFirstColumn="0" w:firstRowLastColumn="0" w:lastRowFirstColumn="0" w:lastRowLastColumn="0"/>
-            </w:pPr>
+              <w:rPr>
+                <w:sz w:val="21"/>
+                <w:szCs w:val="21"/>
+              </w:rPr>
+            </w:pPr>
+            <w:r>
+              <w:rPr>
+                <w:rStyle w:val="s1"/>
+                <w:sz w:val="21"/>
+                <w:szCs w:val="21"/>
+              </w:rPr>
+              <w:t>7.99880</w:t>
+            </w:r>
           </w:p>
         </w:tc>
         <w:tc>
@@ -12360,9 +12916,20 @@
           </w:tcPr>
           <w:p>
             <w:pPr>
-              <w:jc w:val="center"/>
               <w:cnfStyle w:val="000000000000" w:firstRow="0" w:lastRow="0" w:firstColumn="0" w:lastColumn="0" w:oddVBand="0" w:evenVBand="0" w:oddHBand="0" w:evenHBand="0" w:firstRowFirstColumn="0" w:firstRowLastColumn="0" w:lastRowFirstColumn="0" w:lastRowLastColumn="0"/>
-            </w:pPr>
+              <w:rPr>
+                <w:sz w:val="21"/>
+                <w:szCs w:val="21"/>
+              </w:rPr>
+            </w:pPr>
+            <w:r>
+              <w:rPr>
+                <w:rStyle w:val="s1"/>
+                <w:sz w:val="21"/>
+                <w:szCs w:val="21"/>
+              </w:rPr>
+              <w:t>7.99950</w:t>
+            </w:r>
           </w:p>
         </w:tc>
         <w:tc>
@@ -12372,9 +12939,20 @@
           </w:tcPr>
           <w:p>
             <w:pPr>
-              <w:jc w:val="center"/>
               <w:cnfStyle w:val="000000000000" w:firstRow="0" w:lastRow="0" w:firstColumn="0" w:lastColumn="0" w:oddVBand="0" w:evenVBand="0" w:oddHBand="0" w:evenHBand="0" w:firstRowFirstColumn="0" w:firstRowLastColumn="0" w:lastRowFirstColumn="0" w:lastRowLastColumn="0"/>
-            </w:pPr>
+              <w:rPr>
+                <w:sz w:val="21"/>
+                <w:szCs w:val="21"/>
+              </w:rPr>
+            </w:pPr>
+            <w:r>
+              <w:rPr>
+                <w:rStyle w:val="s1"/>
+                <w:sz w:val="21"/>
+                <w:szCs w:val="21"/>
+              </w:rPr>
+              <w:t>7.99888</w:t>
+            </w:r>
           </w:p>
         </w:tc>
         <w:tc>
@@ -12568,9 +13146,20 @@
           </w:tcPr>
           <w:p>
             <w:pPr>
-              <w:jc w:val="center"/>
               <w:cnfStyle w:val="000000100000" w:firstRow="0" w:lastRow="0" w:firstColumn="0" w:lastColumn="0" w:oddVBand="0" w:evenVBand="0" w:oddHBand="1" w:evenHBand="0" w:firstRowFirstColumn="0" w:firstRowLastColumn="0" w:lastRowFirstColumn="0" w:lastRowLastColumn="0"/>
-            </w:pPr>
+              <w:rPr>
+                <w:sz w:val="21"/>
+                <w:szCs w:val="21"/>
+              </w:rPr>
+            </w:pPr>
+            <w:r>
+              <w:rPr>
+                <w:rStyle w:val="s1"/>
+                <w:sz w:val="21"/>
+                <w:szCs w:val="21"/>
+              </w:rPr>
+              <w:t>7.99955</w:t>
+            </w:r>
           </w:p>
         </w:tc>
         <w:tc>
@@ -12580,9 +13169,20 @@
           </w:tcPr>
           <w:p>
             <w:pPr>
-              <w:jc w:val="center"/>
               <w:cnfStyle w:val="000000100000" w:firstRow="0" w:lastRow="0" w:firstColumn="0" w:lastColumn="0" w:oddVBand="0" w:evenVBand="0" w:oddHBand="1" w:evenHBand="0" w:firstRowFirstColumn="0" w:firstRowLastColumn="0" w:lastRowFirstColumn="0" w:lastRowLastColumn="0"/>
-            </w:pPr>
+              <w:rPr>
+                <w:sz w:val="21"/>
+                <w:szCs w:val="21"/>
+              </w:rPr>
+            </w:pPr>
+            <w:r>
+              <w:rPr>
+                <w:rStyle w:val="s1"/>
+                <w:sz w:val="21"/>
+                <w:szCs w:val="21"/>
+              </w:rPr>
+              <w:t>7.99889</w:t>
+            </w:r>
           </w:p>
         </w:tc>
         <w:tc>
@@ -12781,9 +13381,20 @@
           </w:tcPr>
           <w:p>
             <w:pPr>
-              <w:jc w:val="center"/>
               <w:cnfStyle w:val="000000000000" w:firstRow="0" w:lastRow="0" w:firstColumn="0" w:lastColumn="0" w:oddVBand="0" w:evenVBand="0" w:oddHBand="0" w:evenHBand="0" w:firstRowFirstColumn="0" w:firstRowLastColumn="0" w:lastRowFirstColumn="0" w:lastRowLastColumn="0"/>
-            </w:pPr>
+              <w:rPr>
+                <w:sz w:val="21"/>
+                <w:szCs w:val="21"/>
+              </w:rPr>
+            </w:pPr>
+            <w:r>
+              <w:rPr>
+                <w:rStyle w:val="s1"/>
+                <w:sz w:val="21"/>
+                <w:szCs w:val="21"/>
+              </w:rPr>
+              <w:t>7.99924</w:t>
+            </w:r>
           </w:p>
         </w:tc>
         <w:tc>
@@ -12793,9 +13404,20 @@
           </w:tcPr>
           <w:p>
             <w:pPr>
-              <w:jc w:val="center"/>
               <w:cnfStyle w:val="000000000000" w:firstRow="0" w:lastRow="0" w:firstColumn="0" w:lastColumn="0" w:oddVBand="0" w:evenVBand="0" w:oddHBand="0" w:evenHBand="0" w:firstRowFirstColumn="0" w:firstRowLastColumn="0" w:lastRowFirstColumn="0" w:lastRowLastColumn="0"/>
-            </w:pPr>
+              <w:rPr>
+                <w:sz w:val="21"/>
+                <w:szCs w:val="21"/>
+              </w:rPr>
+            </w:pPr>
+            <w:r>
+              <w:rPr>
+                <w:rStyle w:val="s1"/>
+                <w:sz w:val="21"/>
+                <w:szCs w:val="21"/>
+              </w:rPr>
+              <w:t>7.99876</w:t>
+            </w:r>
           </w:p>
         </w:tc>
         <w:tc>
@@ -12989,9 +13611,20 @@
           </w:tcPr>
           <w:p>
             <w:pPr>
-              <w:jc w:val="center"/>
               <w:cnfStyle w:val="000000100000" w:firstRow="0" w:lastRow="0" w:firstColumn="0" w:lastColumn="0" w:oddVBand="0" w:evenVBand="0" w:oddHBand="1" w:evenHBand="0" w:firstRowFirstColumn="0" w:firstRowLastColumn="0" w:lastRowFirstColumn="0" w:lastRowLastColumn="0"/>
-            </w:pPr>
+              <w:rPr>
+                <w:sz w:val="21"/>
+                <w:szCs w:val="21"/>
+              </w:rPr>
+            </w:pPr>
+            <w:r>
+              <w:rPr>
+                <w:rStyle w:val="s1"/>
+                <w:sz w:val="21"/>
+                <w:szCs w:val="21"/>
+              </w:rPr>
+              <w:t>7.99956</w:t>
+            </w:r>
           </w:p>
         </w:tc>
         <w:tc>
@@ -13001,9 +13634,20 @@
           </w:tcPr>
           <w:p>
             <w:pPr>
-              <w:jc w:val="center"/>
               <w:cnfStyle w:val="000000100000" w:firstRow="0" w:lastRow="0" w:firstColumn="0" w:lastColumn="0" w:oddVBand="0" w:evenVBand="0" w:oddHBand="1" w:evenHBand="0" w:firstRowFirstColumn="0" w:firstRowLastColumn="0" w:lastRowFirstColumn="0" w:lastRowLastColumn="0"/>
-            </w:pPr>
+              <w:rPr>
+                <w:sz w:val="21"/>
+                <w:szCs w:val="21"/>
+              </w:rPr>
+            </w:pPr>
+            <w:r>
+              <w:rPr>
+                <w:rStyle w:val="s1"/>
+                <w:sz w:val="21"/>
+                <w:szCs w:val="21"/>
+              </w:rPr>
+              <w:t>7.99882</w:t>
+            </w:r>
           </w:p>
         </w:tc>
         <w:tc>
@@ -13196,9 +13840,20 @@
           </w:tcPr>
           <w:p>
             <w:pPr>
-              <w:jc w:val="center"/>
               <w:cnfStyle w:val="000000000000" w:firstRow="0" w:lastRow="0" w:firstColumn="0" w:lastColumn="0" w:oddVBand="0" w:evenVBand="0" w:oddHBand="0" w:evenHBand="0" w:firstRowFirstColumn="0" w:firstRowLastColumn="0" w:lastRowFirstColumn="0" w:lastRowLastColumn="0"/>
-            </w:pPr>
+              <w:rPr>
+                <w:sz w:val="21"/>
+                <w:szCs w:val="21"/>
+              </w:rPr>
+            </w:pPr>
+            <w:r>
+              <w:rPr>
+                <w:rStyle w:val="s1"/>
+                <w:sz w:val="21"/>
+                <w:szCs w:val="21"/>
+              </w:rPr>
+              <w:t>7.99953</w:t>
+            </w:r>
           </w:p>
         </w:tc>
         <w:tc>
@@ -13208,9 +13863,20 @@
           </w:tcPr>
           <w:p>
             <w:pPr>
-              <w:jc w:val="center"/>
               <w:cnfStyle w:val="000000000000" w:firstRow="0" w:lastRow="0" w:firstColumn="0" w:lastColumn="0" w:oddVBand="0" w:evenVBand="0" w:oddHBand="0" w:evenHBand="0" w:firstRowFirstColumn="0" w:firstRowLastColumn="0" w:lastRowFirstColumn="0" w:lastRowLastColumn="0"/>
-            </w:pPr>
+              <w:rPr>
+                <w:sz w:val="21"/>
+                <w:szCs w:val="21"/>
+              </w:rPr>
+            </w:pPr>
+            <w:r>
+              <w:rPr>
+                <w:rStyle w:val="s1"/>
+                <w:sz w:val="21"/>
+                <w:szCs w:val="21"/>
+              </w:rPr>
+              <w:t>7.99885</w:t>
+            </w:r>
           </w:p>
         </w:tc>
         <w:tc>
@@ -13487,22 +14153,14 @@
         <w:t>.</w:t>
       </w:r>
     </w:p>
+    <w:p/>
     <w:p>
       <w:pPr>
-        <w:ind w:firstLine="709"/>
+        <w:ind w:left="709"/>
       </w:pPr>
-    </w:p>
-    <w:p>
-      <w:pPr>
-        <w:ind w:firstLine="709"/>
-      </w:pPr>
-      <w:bookmarkStart w:id="0" w:name="_GoBack"/>
-      <w:bookmarkEnd w:id="0"/>
-    </w:p>
-    <w:p>
-      <w:pPr>
-        <w:jc w:val="center"/>
-      </w:pPr>
+      <w:r>
+        <w:t>La imagen ofrecida para realizar este ejercicio es ‘test.bmp’ (se renombró a ‘image.bmp’ para facilitar su reconocimiento en el gestor de archivos). Esta imagen se adjunta a continuación:</w:t>
+      </w:r>
       <w:r>
         <w:rPr>
           <w:noProof/>
@@ -13526,7 +14184,7 @@
                     </pic:cNvPicPr>
                   </pic:nvPicPr>
                   <pic:blipFill>
-                    <a:blip r:embed="rId12">
+                    <a:blip r:embed="rId16">
                       <a:extLst>
                         <a:ext uri="{28A0092B-C50C-407E-A947-70E740481C1C}">
                           <a14:useLocalDpi xmlns:a14="http://schemas.microsoft.com/office/drawing/2010/main" val="0"/>
@@ -13560,8 +14218,118 @@
     </w:p>
     <w:p>
       <w:pPr>
+        <w:ind w:left="709"/>
+      </w:pPr>
+    </w:p>
+    <w:p>
+      <w:pPr>
+        <w:ind w:left="709"/>
+      </w:pPr>
+      <w:r>
+        <w:t xml:space="preserve">Para realizar el procedimiento descrito en el enuncia se ha creado un script de Shell para simplificar el proceso. </w:t>
+      </w:r>
+    </w:p>
+    <w:p>
+      <w:pPr>
+        <w:ind w:left="709"/>
+      </w:pPr>
+      <w:r>
+        <w:t xml:space="preserve">El fichero se puede descargar desde </w:t>
+      </w:r>
+      <w:hyperlink r:id="rId17" w:history="1">
+        <w:r>
+          <w:rPr>
+            <w:rStyle w:val="Hyperlink"/>
+          </w:rPr>
+          <w:t>https://github.com/garciparedes/gsi-practices/master/practice-4/test-files/image-cipher.sh</w:t>
+        </w:r>
+      </w:hyperlink>
+      <w:r>
+        <w:t xml:space="preserve"> </w:t>
+      </w:r>
+      <w:r>
+        <w:t xml:space="preserve"> y el código fuente del mismo es el siguiente</w:t>
+      </w:r>
+      <w:r>
+        <w:t>:</w:t>
+      </w:r>
+      <w:bookmarkStart w:id="0" w:name="_GoBack"/>
+      <w:bookmarkEnd w:id="0"/>
+    </w:p>
+    <w:p>
+      <w:pPr>
+        <w:ind w:left="709"/>
+      </w:pPr>
+    </w:p>
+    <w:p>
+      <w:pPr>
         <w:jc w:val="center"/>
       </w:pPr>
+      <w:r>
+        <w:rPr>
+          <w:noProof/>
+          <w:lang w:val="en-GB" w:eastAsia="en-GB" w:bidi="ar-SA"/>
+        </w:rPr>
+        <w:lastRenderedPageBreak/>
+        <w:drawing>
+          <wp:inline distT="0" distB="0" distL="0" distR="0" wp14:anchorId="59F99C41" wp14:editId="38201E7D">
+            <wp:extent cx="5410200" cy="1593876"/>
+            <wp:effectExtent l="0" t="0" r="0" b="6350"/>
+            <wp:docPr id="12" name="Picture 12" descr="../../../../Desktop/Screen%20Shot%202016-11-28%20at%2016.31.34.png"/>
+            <wp:cNvGraphicFramePr>
+              <a:graphicFrameLocks xmlns:a="http://schemas.openxmlformats.org/drawingml/2006/main" noChangeAspect="1"/>
+            </wp:cNvGraphicFramePr>
+            <a:graphic xmlns:a="http://schemas.openxmlformats.org/drawingml/2006/main">
+              <a:graphicData uri="http://schemas.openxmlformats.org/drawingml/2006/picture">
+                <pic:pic xmlns:pic="http://schemas.openxmlformats.org/drawingml/2006/picture">
+                  <pic:nvPicPr>
+                    <pic:cNvPr id="0" name="Picture 8" descr="../../../../Desktop/Screen%20Shot%202016-11-28%20at%2016.31.34.png"/>
+                    <pic:cNvPicPr>
+                      <a:picLocks noChangeAspect="1" noChangeArrowheads="1"/>
+                    </pic:cNvPicPr>
+                  </pic:nvPicPr>
+                  <pic:blipFill>
+                    <a:blip r:embed="rId18">
+                      <a:extLst>
+                        <a:ext uri="{28A0092B-C50C-407E-A947-70E740481C1C}">
+                          <a14:useLocalDpi xmlns:a14="http://schemas.microsoft.com/office/drawing/2010/main" val="0"/>
+                        </a:ext>
+                      </a:extLst>
+                    </a:blip>
+                    <a:srcRect/>
+                    <a:stretch>
+                      <a:fillRect/>
+                    </a:stretch>
+                  </pic:blipFill>
+                  <pic:spPr bwMode="auto">
+                    <a:xfrm>
+                      <a:off x="0" y="0"/>
+                      <a:ext cx="5448428" cy="1605138"/>
+                    </a:xfrm>
+                    <a:prstGeom prst="rect">
+                      <a:avLst/>
+                    </a:prstGeom>
+                    <a:noFill/>
+                    <a:ln>
+                      <a:noFill/>
+                    </a:ln>
+                  </pic:spPr>
+                </pic:pic>
+              </a:graphicData>
+            </a:graphic>
+          </wp:inline>
+        </w:drawing>
+      </w:r>
+    </w:p>
+    <w:p/>
+    <w:p/>
+    <w:p>
+      <w:pPr>
+        <w:ind w:left="709"/>
+      </w:pPr>
+      <w:r>
+        <w:t>Tras examinar los resultados obtenidos se puede apreciar que en el caso del modo de cifrado ECB, que no tiene en cuenta el conjunto de bloques, sino que cifra cada uno independientemente, podemos apreciar lo siguiente. El mensaje se puede visualizar a pesar de que los colores se hayan cambiado. La causa de esto es que los bloques no se han cifrado encadenadamente.</w:t>
+      </w:r>
     </w:p>
     <w:p/>
     <w:p>
@@ -13591,7 +14359,7 @@
                     </pic:cNvPicPr>
                   </pic:nvPicPr>
                   <pic:blipFill>
-                    <a:blip r:embed="rId13">
+                    <a:blip r:embed="rId19">
                       <a:extLst>
                         <a:ext uri="{28A0092B-C50C-407E-A947-70E740481C1C}">
                           <a14:useLocalDpi xmlns:a14="http://schemas.microsoft.com/office/drawing/2010/main" val="0"/>
@@ -13632,6 +14400,24 @@
       <w:pPr>
         <w:jc w:val="center"/>
       </w:pPr>
+    </w:p>
+    <w:p>
+      <w:pPr>
+        <w:ind w:left="709"/>
+      </w:pPr>
+      <w:r>
+        <w:t>En el caso del cifrado con el modo de CBC, que encadena los bloques esto no sucede, es decir, el mensaje queda completamente ilegible. La conclusión que se saca de este suceso es que el modo de cifrado ECB es vulnerable cuando los bloques se repiten un gran número de veces como sucede en el caso de las imágenes.</w:t>
+      </w:r>
+    </w:p>
+    <w:p>
+      <w:pPr>
+        <w:ind w:left="709"/>
+      </w:pPr>
+    </w:p>
+    <w:p>
+      <w:pPr>
+        <w:jc w:val="center"/>
+      </w:pPr>
       <w:r>
         <w:rPr>
           <w:noProof/>
@@ -13655,7 +14441,7 @@
                     </pic:cNvPicPr>
                   </pic:nvPicPr>
                   <pic:blipFill>
-                    <a:blip r:embed="rId14">
+                    <a:blip r:embed="rId20">
                       <a:extLst>
                         <a:ext uri="{28A0092B-C50C-407E-A947-70E740481C1C}">
                           <a14:useLocalDpi xmlns:a14="http://schemas.microsoft.com/office/drawing/2010/main" val="0"/>
@@ -13694,8 +14480,8 @@
     </w:p>
     <w:p/>
     <w:sectPr>
-      <w:headerReference w:type="default" r:id="rId15"/>
-      <w:footerReference w:type="default" r:id="rId16"/>
+      <w:headerReference w:type="default" r:id="rId21"/>
+      <w:footerReference w:type="default" r:id="rId22"/>
       <w:pgSz w:w="11906" w:h="16838"/>
       <w:pgMar w:top="1834" w:right="1134" w:bottom="1647" w:left="1134" w:header="655" w:footer="1134" w:gutter="0"/>
       <w:cols w:space="720"/>
@@ -13840,7 +14626,7 @@
         <w:sz w:val="20"/>
         <w:szCs w:val="20"/>
       </w:rPr>
-      <w:t>7</w:t>
+      <w:t>8</w:t>
     </w:r>
     <w:r>
       <w:rPr>
@@ -16055,6 +16841,28 @@
     <w:basedOn w:val="DefaultParagraphFont"/>
     <w:rsid w:val="0017745A"/>
   </w:style>
+  <w:style w:type="character" w:styleId="PlaceholderText">
+    <w:name w:val="Placeholder Text"/>
+    <w:basedOn w:val="DefaultParagraphFont"/>
+    <w:uiPriority w:val="99"/>
+    <w:semiHidden/>
+    <w:rsid w:val="00A933D9"/>
+    <w:rPr>
+      <w:color w:val="808080"/>
+    </w:rPr>
+  </w:style>
+  <w:style w:type="character" w:styleId="FollowedHyperlink">
+    <w:name w:val="FollowedHyperlink"/>
+    <w:basedOn w:val="DefaultParagraphFont"/>
+    <w:uiPriority w:val="99"/>
+    <w:semiHidden/>
+    <w:unhideWhenUsed/>
+    <w:rsid w:val="00E84C52"/>
+    <w:rPr>
+      <w:color w:val="954F72" w:themeColor="followedHyperlink"/>
+      <w:u w:val="single"/>
+    </w:rPr>
+  </w:style>
 </w:styles>
 </file>
 
@@ -16324,7 +17132,7 @@
 </file>
 
 <file path=customXml/itemProps1.xml><?xml version="1.0" encoding="utf-8"?>
-<ds:datastoreItem xmlns:ds="http://schemas.openxmlformats.org/officeDocument/2006/customXml" ds:itemID="{83DAA0D5-84B4-3843-BF3A-E240A50E14EF}">
+<ds:datastoreItem xmlns:ds="http://schemas.openxmlformats.org/officeDocument/2006/customXml" ds:itemID="{FF101F85-39EA-E64F-BFF0-BE7DC8CBD2CB}">
   <ds:schemaRefs>
     <ds:schemaRef ds:uri="http://schemas.openxmlformats.org/officeDocument/2006/bibliography"/>
   </ds:schemaRefs>

</xml_diff>

<commit_message>
Worked on description of results on practice 4
</commit_message>
<xml_diff>
--- a/practice-4/Informe SL4.docx
+++ b/practice-4/Informe SL4.docx
@@ -141,8 +141,17 @@
           <w:b/>
           <w:bCs/>
         </w:rPr>
-        <w:t xml:space="preserve"> y desencripte</w:t>
-      </w:r>
+        <w:t xml:space="preserve"> y </w:t>
+      </w:r>
+      <w:proofErr w:type="spellStart"/>
+      <w:r>
+        <w:rPr>
+          <w:b/>
+          <w:bCs/>
+        </w:rPr>
+        <w:t>desencripte</w:t>
+      </w:r>
+      <w:proofErr w:type="spellEnd"/>
       <w:r>
         <w:rPr>
           <w:b/>
@@ -169,8 +178,26 @@
           <w:b/>
           <w:bCs/>
         </w:rPr>
-        <w:t>CFB).  Recopile cuantos resultados pueda de este proceso (memoria usada, tiempo necesario para encriptar y desencriptar,…</w:t>
-      </w:r>
+        <w:t xml:space="preserve">CFB).  Recopile cuantos resultados pueda de este proceso (memoria usada, tiempo necesario para encriptar y </w:t>
+      </w:r>
+      <w:proofErr w:type="spellStart"/>
+      <w:proofErr w:type="gramStart"/>
+      <w:r>
+        <w:rPr>
+          <w:b/>
+          <w:bCs/>
+        </w:rPr>
+        <w:t>desencriptar</w:t>
+      </w:r>
+      <w:proofErr w:type="spellEnd"/>
+      <w:r>
+        <w:rPr>
+          <w:b/>
+          <w:bCs/>
+        </w:rPr>
+        <w:t>,…</w:t>
+      </w:r>
+      <w:proofErr w:type="gramEnd"/>
       <w:r>
         <w:rPr>
           <w:b/>
@@ -232,7 +259,23 @@
           <w:b/>
           <w:bCs/>
         </w:rPr>
-        <w:t>los resultados obtenidos (tiempos, tamaños,…)</w:t>
+        <w:t xml:space="preserve">los resultados obtenidos (tiempos, </w:t>
+      </w:r>
+      <w:proofErr w:type="gramStart"/>
+      <w:r>
+        <w:rPr>
+          <w:b/>
+          <w:bCs/>
+        </w:rPr>
+        <w:t>tamaños,…</w:t>
+      </w:r>
+      <w:proofErr w:type="gramEnd"/>
+      <w:r>
+        <w:rPr>
+          <w:b/>
+          <w:bCs/>
+        </w:rPr>
+        <w:t>)</w:t>
       </w:r>
       <w:r>
         <w:rPr>
@@ -341,7 +384,15 @@
         <w:t>Fichero de Texto Aleatorio</w:t>
       </w:r>
       <w:r>
-        <w:t>: Se ha generado mediante un script script en Python y la redirección por línea de comandos. El Script se muestra a continuación.</w:t>
+        <w:t xml:space="preserve">: Se ha generado mediante un script </w:t>
+      </w:r>
+      <w:proofErr w:type="spellStart"/>
+      <w:r>
+        <w:t>script</w:t>
+      </w:r>
+      <w:proofErr w:type="spellEnd"/>
+      <w:r>
+        <w:t xml:space="preserve"> en Python y la redirección por línea de comandos. El Script se muestra a continuación.</w:t>
       </w:r>
     </w:p>
     <w:p/>
@@ -410,9 +461,9 @@
           <w:lang w:val="en-GB" w:eastAsia="en-GB" w:bidi="ar-SA"/>
         </w:rPr>
         <w:drawing>
-          <wp:inline distT="0" distB="0" distL="0" distR="0" wp14:anchorId="7811A922" wp14:editId="29824744">
-            <wp:extent cx="4416358" cy="881509"/>
-            <wp:effectExtent l="0" t="0" r="3810" b="7620"/>
+          <wp:inline distT="0" distB="0" distL="0" distR="0" wp14:anchorId="7811A922" wp14:editId="360372A0">
+            <wp:extent cx="5429505" cy="1083734"/>
+            <wp:effectExtent l="0" t="0" r="6350" b="8890"/>
             <wp:docPr id="1" name="Picture 1" descr="Screen%20Shot%202016-11-23%20at%2009"/>
             <wp:cNvGraphicFramePr>
               <a:graphicFrameLocks xmlns:a="http://schemas.openxmlformats.org/drawingml/2006/main" noChangeAspect="1"/>
@@ -442,7 +493,7 @@
                   <pic:spPr bwMode="auto">
                     <a:xfrm>
                       <a:off x="0" y="0"/>
-                      <a:ext cx="4579297" cy="914032"/>
+                      <a:ext cx="5552228" cy="1108230"/>
                     </a:xfrm>
                     <a:prstGeom prst="rect">
                       <a:avLst/>
@@ -503,42 +554,61 @@
         <w:t>e llave de 128, 192 o 256 bits. Los cálculos se hacen en un espacio finito</w:t>
       </w:r>
       <w:r>
-        <w:t xml:space="preserve"> o de Galois. Se basa en 4 operaciones básicas denominadas </w:t>
-      </w:r>
+        <w:t xml:space="preserve"> o </w:t>
+      </w:r>
+      <w:r>
+        <w:lastRenderedPageBreak/>
+        <w:t xml:space="preserve">de </w:t>
+      </w:r>
+      <w:proofErr w:type="spellStart"/>
+      <w:r>
+        <w:t>Galois</w:t>
+      </w:r>
+      <w:proofErr w:type="spellEnd"/>
+      <w:r>
+        <w:t xml:space="preserve">. Se basa en 4 operaciones básicas denominadas </w:t>
+      </w:r>
+      <w:proofErr w:type="spellStart"/>
       <w:r>
         <w:rPr>
           <w:i/>
         </w:rPr>
         <w:t>subBytes</w:t>
       </w:r>
+      <w:proofErr w:type="spellEnd"/>
       <w:r>
         <w:t xml:space="preserve">, </w:t>
       </w:r>
+      <w:proofErr w:type="spellStart"/>
       <w:r>
         <w:rPr>
           <w:i/>
         </w:rPr>
         <w:t>shiftRows</w:t>
       </w:r>
+      <w:proofErr w:type="spellEnd"/>
       <w:r>
         <w:t xml:space="preserve">, </w:t>
       </w:r>
+      <w:proofErr w:type="spellStart"/>
       <w:r>
         <w:rPr>
           <w:i/>
         </w:rPr>
-        <w:lastRenderedPageBreak/>
         <w:t>mixColumns</w:t>
       </w:r>
+      <w:proofErr w:type="spellEnd"/>
       <w:r>
         <w:t xml:space="preserve"> y </w:t>
       </w:r>
+      <w:proofErr w:type="spellStart"/>
       <w:r>
         <w:rPr>
           <w:i/>
         </w:rPr>
         <w:t>addRoundKey</w:t>
       </w:r>
+      <w:proofErr w:type="spellEnd"/>
       <w:r>
         <w:t>, que se repiten un número determinado de veces tanto en el cifrado como en el descifrado. Actualmente es el estándar de seguridad utilizado por el Gobierno de Estados Unidos.</w:t>
       </w:r>
@@ -583,13 +653,21 @@
         <w:t>64 bits, aunque en realidad, sólo 56 de ellos son empleados por el algoritmo. Los ocho bits restantes se utilizan únicamente para comprobar la paridad, y después son descartados</w:t>
       </w:r>
       <w:r>
-        <w:t>. Para el proceso de cifrado utiliza una función matemática denominada F de Feis</w:t>
+        <w:t xml:space="preserve">. Para el proceso de cifrado utiliza una función matemática denominada F de </w:t>
+      </w:r>
+      <w:proofErr w:type="spellStart"/>
+      <w:r>
+        <w:t>Feis</w:t>
       </w:r>
       <w:r>
         <w:t>t</w:t>
       </w:r>
       <w:r>
-        <w:t>el. Fue el estándar hasta que en 2001 fue remplazado por AES.</w:t>
+        <w:t>el</w:t>
+      </w:r>
+      <w:proofErr w:type="spellEnd"/>
+      <w:r>
+        <w:t>. Fue el estándar hasta que en 2001 fue remplazado por AES.</w:t>
       </w:r>
     </w:p>
     <w:p/>
@@ -616,7 +694,15 @@
         <w:t xml:space="preserve"> </w:t>
       </w:r>
       <w:r>
-        <w:t xml:space="preserve">Al igual que DES, también utiliza la función de Feistel con 18 </w:t>
+        <w:t xml:space="preserve">Al igual que DES, también utiliza la función de </w:t>
+      </w:r>
+      <w:proofErr w:type="spellStart"/>
+      <w:r>
+        <w:t>Feistel</w:t>
+      </w:r>
+      <w:proofErr w:type="spellEnd"/>
+      <w:r>
+        <w:t xml:space="preserve"> con 18 </w:t>
       </w:r>
       <w:r>
         <w:t xml:space="preserve">o 24 rondas </w:t>
@@ -625,7 +711,15 @@
         <w:t>dependiendo del tamaño de la clave</w:t>
       </w:r>
       <w:r>
-        <w:t xml:space="preserve">. Cada seis rondas, se aplica una capa de transformación lógica: la llamada "función FL" o su inversa. Camellia utiliza cuatro </w:t>
+        <w:t xml:space="preserve">. Cada seis rondas, se aplica una capa de transformación lógica: la llamada "función FL" o su inversa. </w:t>
+      </w:r>
+      <w:proofErr w:type="spellStart"/>
+      <w:r>
+        <w:t>Camellia</w:t>
+      </w:r>
+      <w:proofErr w:type="spellEnd"/>
+      <w:r>
+        <w:t xml:space="preserve"> utiliza cuatro </w:t>
       </w:r>
       <w:r>
         <w:t>matrices</w:t>
@@ -664,7 +758,15 @@
         <w:t>iable de 32 bits a 448 bits. Utiliza la función de</w:t>
       </w:r>
       <w:r>
-        <w:t xml:space="preserve"> Feistel </w:t>
+        <w:t xml:space="preserve"> </w:t>
+      </w:r>
+      <w:proofErr w:type="spellStart"/>
+      <w:r>
+        <w:t>Feistel</w:t>
+      </w:r>
+      <w:proofErr w:type="spellEnd"/>
+      <w:r>
+        <w:t xml:space="preserve"> </w:t>
       </w:r>
       <w:r>
         <w:t>en</w:t>
@@ -824,7 +926,23 @@
         <w:ind w:left="709"/>
       </w:pPr>
       <w:r>
-        <w:t xml:space="preserve">Para tratar de automatizar el proceso de obtención de resultados se ha desarrollado un script para Shell que cifra y descifra los ficheros escribiendo los resultados de tiempo, memoria, etc en otro fichero denominado readme. </w:t>
+        <w:t xml:space="preserve">Para tratar de automatizar el proceso de obtención de resultados se ha desarrollado un script para Shell que cifra y descifra los ficheros escribiendo los resultados de tiempo, memoria, </w:t>
+      </w:r>
+      <w:proofErr w:type="spellStart"/>
+      <w:r>
+        <w:t>etc</w:t>
+      </w:r>
+      <w:proofErr w:type="spellEnd"/>
+      <w:r>
+        <w:t xml:space="preserve"> en otro fichero denominado </w:t>
+      </w:r>
+      <w:proofErr w:type="spellStart"/>
+      <w:r>
+        <w:t>readme</w:t>
+      </w:r>
+      <w:proofErr w:type="spellEnd"/>
+      <w:r>
+        <w:t xml:space="preserve">. </w:t>
       </w:r>
     </w:p>
     <w:p>
@@ -871,9 +989,9 @@
         </w:rPr>
         <w:lastRenderedPageBreak/>
         <w:drawing>
-          <wp:inline distT="0" distB="0" distL="0" distR="0" wp14:anchorId="1521BA87" wp14:editId="106EA5F5">
-            <wp:extent cx="4402690" cy="4017524"/>
-            <wp:effectExtent l="0" t="0" r="0" b="0"/>
+          <wp:inline distT="0" distB="0" distL="0" distR="0" wp14:anchorId="1521BA87" wp14:editId="3C26E703">
+            <wp:extent cx="5398907" cy="4529667"/>
+            <wp:effectExtent l="0" t="0" r="11430" b="0"/>
             <wp:docPr id="6" name="Picture 6" descr="../../../../Desktop/Screen%20Shot%202016-11-23%20at%2010.49.14.png"/>
             <wp:cNvGraphicFramePr>
               <a:graphicFrameLocks xmlns:a="http://schemas.openxmlformats.org/drawingml/2006/main" noChangeAspect="1"/>
@@ -903,7 +1021,7 @@
                   <pic:spPr bwMode="auto">
                     <a:xfrm>
                       <a:off x="0" y="0"/>
-                      <a:ext cx="4424280" cy="4037226"/>
+                      <a:ext cx="5456276" cy="4577799"/>
                     </a:xfrm>
                     <a:prstGeom prst="rect">
                       <a:avLst/>
@@ -930,13 +1048,35 @@
         <w:ind w:left="709"/>
       </w:pPr>
       <w:r>
-        <w:t>Los resultados obtenidos han sido los siguientes:</w:t>
+        <w:t xml:space="preserve">Dicho script se ha ejecutado en una máquina </w:t>
+      </w:r>
+      <w:proofErr w:type="spellStart"/>
+      <w:r>
+        <w:t>Raspberry</w:t>
+      </w:r>
+      <w:proofErr w:type="spellEnd"/>
+      <w:r>
+        <w:t xml:space="preserve"> Pi B+, la cual tiene una limitada capacidad de cómputo, con la intención de que las variaciones en cuanto a los resultados que se obtengan sean lo más amplias posibles.</w:t>
       </w:r>
     </w:p>
     <w:p>
       <w:pPr>
         <w:ind w:left="709"/>
       </w:pPr>
+    </w:p>
+    <w:p>
+      <w:pPr>
+        <w:ind w:left="709"/>
+      </w:pPr>
+      <w:r>
+        <w:t>Los resultados obtenidos</w:t>
+      </w:r>
+      <w:r>
+        <w:t xml:space="preserve"> en cuanto a la duración como proceso de usuario en el sistema</w:t>
+      </w:r>
+      <w:r>
+        <w:t xml:space="preserve"> han sido los siguientes:</w:t>
+      </w:r>
     </w:p>
     <w:p>
       <w:pPr>
@@ -968,7 +1108,7 @@
       <w:tr>
         <w:tc>
           <w:tcPr>
-            <w:tcW w:w="2083" w:type="pct"/>
+            <w:tcW w:w="2084" w:type="pct"/>
             <w:gridSpan w:val="3"/>
             <w:shd w:val="clear" w:color="auto" w:fill="auto"/>
             <w:vAlign w:val="center"/>
@@ -1068,7 +1208,7 @@
         </w:tc>
         <w:tc>
           <w:tcPr>
-            <w:tcW w:w="836" w:type="pct"/>
+            <w:tcW w:w="835" w:type="pct"/>
             <w:shd w:val="clear" w:color="auto" w:fill="auto"/>
             <w:vAlign w:val="center"/>
           </w:tcPr>
@@ -1193,7 +1333,7 @@
         </w:tc>
         <w:tc>
           <w:tcPr>
-            <w:tcW w:w="836" w:type="pct"/>
+            <w:tcW w:w="835" w:type="pct"/>
             <w:shd w:val="clear" w:color="auto" w:fill="F2F2F2"/>
             <w:vAlign w:val="center"/>
           </w:tcPr>
@@ -1300,7 +1440,7 @@
         </w:tc>
         <w:tc>
           <w:tcPr>
-            <w:tcW w:w="836" w:type="pct"/>
+            <w:tcW w:w="835" w:type="pct"/>
             <w:shd w:val="clear" w:color="auto" w:fill="auto"/>
             <w:vAlign w:val="center"/>
           </w:tcPr>
@@ -1410,7 +1550,7 @@
         </w:tc>
         <w:tc>
           <w:tcPr>
-            <w:tcW w:w="836" w:type="pct"/>
+            <w:tcW w:w="835" w:type="pct"/>
             <w:shd w:val="clear" w:color="auto" w:fill="F2F2F2"/>
             <w:vAlign w:val="center"/>
           </w:tcPr>
@@ -1517,7 +1657,7 @@
         </w:tc>
         <w:tc>
           <w:tcPr>
-            <w:tcW w:w="836" w:type="pct"/>
+            <w:tcW w:w="835" w:type="pct"/>
             <w:shd w:val="clear" w:color="auto" w:fill="auto"/>
             <w:vAlign w:val="center"/>
           </w:tcPr>
@@ -1627,7 +1767,7 @@
         </w:tc>
         <w:tc>
           <w:tcPr>
-            <w:tcW w:w="836" w:type="pct"/>
+            <w:tcW w:w="835" w:type="pct"/>
             <w:shd w:val="clear" w:color="auto" w:fill="F2F2F2"/>
             <w:vAlign w:val="center"/>
           </w:tcPr>
@@ -1737,7 +1877,7 @@
         </w:tc>
         <w:tc>
           <w:tcPr>
-            <w:tcW w:w="836" w:type="pct"/>
+            <w:tcW w:w="835" w:type="pct"/>
             <w:shd w:val="clear" w:color="auto" w:fill="auto"/>
             <w:vAlign w:val="center"/>
           </w:tcPr>
@@ -1857,7 +1997,7 @@
         </w:tc>
         <w:tc>
           <w:tcPr>
-            <w:tcW w:w="836" w:type="pct"/>
+            <w:tcW w:w="835" w:type="pct"/>
             <w:shd w:val="clear" w:color="auto" w:fill="F2F2F2"/>
             <w:vAlign w:val="center"/>
           </w:tcPr>
@@ -1967,7 +2107,7 @@
         </w:tc>
         <w:tc>
           <w:tcPr>
-            <w:tcW w:w="836" w:type="pct"/>
+            <w:tcW w:w="835" w:type="pct"/>
             <w:shd w:val="clear" w:color="auto" w:fill="auto"/>
             <w:vAlign w:val="center"/>
           </w:tcPr>
@@ -2080,7 +2220,7 @@
         </w:tc>
         <w:tc>
           <w:tcPr>
-            <w:tcW w:w="836" w:type="pct"/>
+            <w:tcW w:w="835" w:type="pct"/>
             <w:shd w:val="clear" w:color="auto" w:fill="F2F2F2"/>
             <w:vAlign w:val="center"/>
           </w:tcPr>
@@ -2190,7 +2330,7 @@
         </w:tc>
         <w:tc>
           <w:tcPr>
-            <w:tcW w:w="836" w:type="pct"/>
+            <w:tcW w:w="835" w:type="pct"/>
             <w:shd w:val="clear" w:color="auto" w:fill="auto"/>
             <w:vAlign w:val="center"/>
           </w:tcPr>
@@ -2303,7 +2443,7 @@
         </w:tc>
         <w:tc>
           <w:tcPr>
-            <w:tcW w:w="836" w:type="pct"/>
+            <w:tcW w:w="835" w:type="pct"/>
             <w:shd w:val="clear" w:color="auto" w:fill="F2F2F2"/>
             <w:vAlign w:val="center"/>
           </w:tcPr>
@@ -2413,7 +2553,7 @@
         </w:tc>
         <w:tc>
           <w:tcPr>
-            <w:tcW w:w="836" w:type="pct"/>
+            <w:tcW w:w="835" w:type="pct"/>
             <w:shd w:val="clear" w:color="auto" w:fill="auto"/>
             <w:vAlign w:val="center"/>
           </w:tcPr>
@@ -2451,6 +2591,7 @@
                 <w:b/>
                 <w:bCs/>
               </w:rPr>
+              <w:lastRenderedPageBreak/>
               <w:t>CAMELLIA-256</w:t>
             </w:r>
           </w:p>
@@ -2533,7 +2674,7 @@
         </w:tc>
         <w:tc>
           <w:tcPr>
-            <w:tcW w:w="836" w:type="pct"/>
+            <w:tcW w:w="835" w:type="pct"/>
             <w:shd w:val="clear" w:color="auto" w:fill="F2F2F2"/>
             <w:vAlign w:val="center"/>
           </w:tcPr>
@@ -2643,7 +2784,7 @@
         </w:tc>
         <w:tc>
           <w:tcPr>
-            <w:tcW w:w="836" w:type="pct"/>
+            <w:tcW w:w="835" w:type="pct"/>
             <w:shd w:val="clear" w:color="auto" w:fill="auto"/>
             <w:vAlign w:val="center"/>
           </w:tcPr>
@@ -2756,7 +2897,7 @@
         </w:tc>
         <w:tc>
           <w:tcPr>
-            <w:tcW w:w="836" w:type="pct"/>
+            <w:tcW w:w="835" w:type="pct"/>
             <w:shd w:val="clear" w:color="auto" w:fill="F2F2F2"/>
             <w:vAlign w:val="center"/>
           </w:tcPr>
@@ -2866,7 +3007,7 @@
         </w:tc>
         <w:tc>
           <w:tcPr>
-            <w:tcW w:w="836" w:type="pct"/>
+            <w:tcW w:w="835" w:type="pct"/>
             <w:shd w:val="clear" w:color="auto" w:fill="auto"/>
             <w:vAlign w:val="center"/>
           </w:tcPr>
@@ -2979,7 +3120,7 @@
         </w:tc>
         <w:tc>
           <w:tcPr>
-            <w:tcW w:w="836" w:type="pct"/>
+            <w:tcW w:w="835" w:type="pct"/>
             <w:shd w:val="clear" w:color="auto" w:fill="F2F2F2"/>
             <w:vAlign w:val="center"/>
           </w:tcPr>
@@ -3089,7 +3230,7 @@
         </w:tc>
         <w:tc>
           <w:tcPr>
-            <w:tcW w:w="836" w:type="pct"/>
+            <w:tcW w:w="835" w:type="pct"/>
             <w:shd w:val="clear" w:color="auto" w:fill="auto"/>
             <w:vAlign w:val="center"/>
           </w:tcPr>
@@ -3127,7 +3268,6 @@
                 <w:b/>
                 <w:bCs/>
               </w:rPr>
-              <w:lastRenderedPageBreak/>
               <w:t>BLOWFISH</w:t>
             </w:r>
           </w:p>
@@ -3210,7 +3350,7 @@
         </w:tc>
         <w:tc>
           <w:tcPr>
-            <w:tcW w:w="836" w:type="pct"/>
+            <w:tcW w:w="835" w:type="pct"/>
             <w:shd w:val="clear" w:color="auto" w:fill="F2F2F2"/>
             <w:vAlign w:val="center"/>
           </w:tcPr>
@@ -3320,7 +3460,7 @@
         </w:tc>
         <w:tc>
           <w:tcPr>
-            <w:tcW w:w="836" w:type="pct"/>
+            <w:tcW w:w="835" w:type="pct"/>
             <w:shd w:val="clear" w:color="auto" w:fill="auto"/>
             <w:vAlign w:val="center"/>
           </w:tcPr>
@@ -3433,7 +3573,7 @@
         </w:tc>
         <w:tc>
           <w:tcPr>
-            <w:tcW w:w="836" w:type="pct"/>
+            <w:tcW w:w="835" w:type="pct"/>
             <w:shd w:val="clear" w:color="auto" w:fill="F2F2F2"/>
             <w:vAlign w:val="center"/>
           </w:tcPr>
@@ -3543,7 +3683,7 @@
         </w:tc>
         <w:tc>
           <w:tcPr>
-            <w:tcW w:w="836" w:type="pct"/>
+            <w:tcW w:w="835" w:type="pct"/>
             <w:shd w:val="clear" w:color="auto" w:fill="auto"/>
             <w:vAlign w:val="center"/>
           </w:tcPr>
@@ -3656,7 +3796,7 @@
         </w:tc>
         <w:tc>
           <w:tcPr>
-            <w:tcW w:w="836" w:type="pct"/>
+            <w:tcW w:w="835" w:type="pct"/>
             <w:shd w:val="clear" w:color="auto" w:fill="F2F2F2"/>
             <w:vAlign w:val="center"/>
           </w:tcPr>
@@ -3766,7 +3906,7 @@
         </w:tc>
         <w:tc>
           <w:tcPr>
-            <w:tcW w:w="836" w:type="pct"/>
+            <w:tcW w:w="835" w:type="pct"/>
             <w:shd w:val="clear" w:color="auto" w:fill="auto"/>
             <w:vAlign w:val="center"/>
           </w:tcPr>
@@ -3783,15 +3923,37 @@
     </w:tbl>
     <w:p/>
     <w:p>
+      <w:pPr>
+        <w:ind w:left="709"/>
+      </w:pPr>
+      <w:r>
+        <w:t xml:space="preserve">Los resultados en cuanto al </w:t>
+      </w:r>
+      <w:r>
+        <w:t>tiempo dedicado para el proceso de cifrado y descifrado (con ficheros de tamaños similares) revelan que el algoritmo AES con claves de 256 bytes es el más eficiente en promedio mientras que DES es quién requiere de más tiempo. Debido al tamaño reducido de los ficheros de pruebas, estos resultados podrían no ser del todo fiables, por lo cual, han de ser tomados con cautela</w:t>
+      </w:r>
+      <w:r>
+        <w:t>.</w:t>
+      </w:r>
+    </w:p>
+    <w:p>
+      <w:pPr>
+        <w:ind w:left="709"/>
+      </w:pPr>
+    </w:p>
+    <w:p>
+      <w:pPr>
+        <w:jc w:val="center"/>
+      </w:pPr>
       <w:r>
         <w:rPr>
           <w:noProof/>
           <w:lang w:val="en-GB" w:eastAsia="en-GB" w:bidi="ar-SA"/>
         </w:rPr>
         <w:drawing>
-          <wp:inline distT="0" distB="0" distL="0" distR="0" wp14:anchorId="6860FB5E" wp14:editId="164A5379">
-            <wp:extent cx="6120130" cy="4292600"/>
-            <wp:effectExtent l="0" t="0" r="1270" b="0"/>
+          <wp:inline distT="0" distB="0" distL="0" distR="0" wp14:anchorId="6860FB5E" wp14:editId="55BB1764">
+            <wp:extent cx="5410200" cy="3987800"/>
+            <wp:effectExtent l="0" t="0" r="0" b="0"/>
             <wp:docPr id="14" name="Chart 14"/>
             <wp:cNvGraphicFramePr/>
             <a:graphic xmlns:a="http://schemas.openxmlformats.org/drawingml/2006/main">
@@ -3804,6 +3966,23 @@
       </w:r>
     </w:p>
     <w:p/>
+    <w:p/>
+    <w:p>
+      <w:pPr>
+        <w:ind w:left="709"/>
+      </w:pPr>
+      <w:r>
+        <w:t xml:space="preserve">En el caso de la memoria utilizada por cada uno de los algoritmos para el proceso de </w:t>
+      </w:r>
+      <w:proofErr w:type="gramStart"/>
+      <w:r>
+        <w:t>cifrado</w:t>
+      </w:r>
+      <w:proofErr w:type="gramEnd"/>
+      <w:r>
+        <w:t xml:space="preserve"> así como el de descifrado se han obtenido los siguientes resultados:</w:t>
+      </w:r>
+    </w:p>
     <w:p/>
     <w:tbl>
       <w:tblPr>
@@ -3848,6 +4027,7 @@
                 <w:b/>
                 <w:bCs/>
               </w:rPr>
+              <w:lastRenderedPageBreak/>
               <w:t xml:space="preserve">Memoria </w:t>
             </w:r>
             <w:r>
@@ -3855,15 +4035,24 @@
                 <w:b/>
                 <w:bCs/>
               </w:rPr>
-              <w:t>(kb</w:t>
-            </w:r>
+              <w:t>(</w:t>
+            </w:r>
+            <w:proofErr w:type="spellStart"/>
             <w:r>
               <w:rPr>
                 <w:b/>
                 <w:bCs/>
               </w:rPr>
+              <w:t>kb</w:t>
+            </w:r>
+            <w:r>
+              <w:rPr>
+                <w:b/>
+                <w:bCs/>
+              </w:rPr>
               <w:t>ytes</w:t>
             </w:r>
+            <w:proofErr w:type="spellEnd"/>
             <w:r>
               <w:rPr>
                 <w:b/>
@@ -5327,7 +5516,6 @@
                 <w:b/>
                 <w:bCs/>
               </w:rPr>
-              <w:lastRenderedPageBreak/>
               <w:t>CAMELLIA-256</w:t>
             </w:r>
           </w:p>
@@ -6659,15 +6847,36 @@
     </w:tbl>
     <w:p/>
     <w:p>
+      <w:pPr>
+        <w:ind w:left="709"/>
+      </w:pPr>
+      <w:r>
+        <w:t>Los resultados en cuanto al uso de memoria por los distintos algoritmos no aportan la suficiente información como para revelar resultados sobre los mismos por su dispersión similar y la dificultad de encontrar patrones sobre los mismos.</w:t>
+      </w:r>
+    </w:p>
+    <w:p>
+      <w:pPr>
+        <w:tabs>
+          <w:tab w:val="left" w:pos="4053"/>
+        </w:tabs>
+      </w:pPr>
+      <w:r>
+        <w:tab/>
+      </w:r>
+    </w:p>
+    <w:p>
+      <w:pPr>
+        <w:jc w:val="center"/>
+      </w:pPr>
       <w:r>
         <w:rPr>
           <w:noProof/>
           <w:lang w:val="en-GB" w:eastAsia="en-GB" w:bidi="ar-SA"/>
         </w:rPr>
         <w:drawing>
-          <wp:inline distT="0" distB="0" distL="0" distR="0" wp14:anchorId="7E9098BD" wp14:editId="2B3DD3B8">
-            <wp:extent cx="6120130" cy="3852333"/>
-            <wp:effectExtent l="0" t="0" r="1270" b="8890"/>
+          <wp:inline distT="0" distB="0" distL="0" distR="0" wp14:anchorId="7E9098BD" wp14:editId="3FBDA1BC">
+            <wp:extent cx="5410200" cy="2827866"/>
+            <wp:effectExtent l="0" t="0" r="0" b="0"/>
             <wp:docPr id="13" name="Chart 13"/>
             <wp:cNvGraphicFramePr/>
             <a:graphic xmlns:a="http://schemas.openxmlformats.org/drawingml/2006/main">
@@ -6679,6 +6888,7 @@
         </w:drawing>
       </w:r>
     </w:p>
+    <w:p/>
     <w:p>
       <w:pPr>
         <w:numPr>
@@ -6786,11 +6996,10 @@
           <w:noProof/>
           <w:lang w:val="en-GB" w:eastAsia="en-GB" w:bidi="ar-SA"/>
         </w:rPr>
-        <w:lastRenderedPageBreak/>
         <w:drawing>
-          <wp:inline distT="0" distB="0" distL="0" distR="0" wp14:anchorId="5AF48554" wp14:editId="6CBEDF76">
-            <wp:extent cx="3981157" cy="3324519"/>
-            <wp:effectExtent l="0" t="0" r="6985" b="3175"/>
+          <wp:inline distT="0" distB="0" distL="0" distR="0" wp14:anchorId="5AF48554" wp14:editId="20E83733">
+            <wp:extent cx="5373136" cy="3623734"/>
+            <wp:effectExtent l="0" t="0" r="12065" b="8890"/>
             <wp:docPr id="3" name="Picture 3" descr="../../../../Desktop/Screen%20Shot%202016-11-27%20at%2013.03.06.png"/>
             <wp:cNvGraphicFramePr>
               <a:graphicFrameLocks xmlns:a="http://schemas.openxmlformats.org/drawingml/2006/main" noChangeAspect="1"/>
@@ -6820,7 +7029,7 @@
                   <pic:spPr bwMode="auto">
                     <a:xfrm>
                       <a:off x="0" y="0"/>
-                      <a:ext cx="4006393" cy="3345593"/>
+                      <a:ext cx="5433707" cy="3664584"/>
                     </a:xfrm>
                     <a:prstGeom prst="rect">
                       <a:avLst/>
@@ -6858,6 +7067,7 @@
         </w:rPr>
         <w:t xml:space="preserve">Comprima con </w:t>
       </w:r>
+      <w:proofErr w:type="spellStart"/>
       <w:r>
         <w:rPr>
           <w:b/>
@@ -6866,6 +7076,7 @@
         </w:rPr>
         <w:t>gzip</w:t>
       </w:r>
+      <w:proofErr w:type="spellEnd"/>
       <w:r>
         <w:rPr>
           <w:b/>
@@ -6882,6 +7093,66 @@
       </w:r>
     </w:p>
     <w:p/>
+    <w:p>
+      <w:pPr>
+        <w:ind w:left="709"/>
+      </w:pPr>
+      <w:r>
+        <w:t xml:space="preserve">La media aritmética a nivel de bytes representa el centro de gravedad de la distribución de bytes, revelando menor cantidad de información cuando esta se encuentre más centrada en el punto medio de la distribución, es decir, </w:t>
+      </w:r>
+      <m:oMath>
+        <m:f>
+          <m:fPr>
+            <m:ctrlPr>
+              <w:rPr>
+                <w:rFonts w:ascii="Cambria Math" w:hAnsi="Cambria Math"/>
+                <w:i/>
+              </w:rPr>
+            </m:ctrlPr>
+          </m:fPr>
+          <m:num>
+            <m:r>
+              <w:rPr>
+                <w:rFonts w:ascii="Cambria Math" w:hAnsi="Cambria Math"/>
+              </w:rPr>
+              <m:t>0+256</m:t>
+            </m:r>
+          </m:num>
+          <m:den>
+            <m:r>
+              <w:rPr>
+                <w:rFonts w:ascii="Cambria Math" w:hAnsi="Cambria Math"/>
+              </w:rPr>
+              <m:t>2</m:t>
+            </m:r>
+          </m:den>
+        </m:f>
+        <m:r>
+          <w:rPr>
+            <w:rFonts w:ascii="Cambria Math" w:hAnsi="Cambria Math"/>
+          </w:rPr>
+          <m:t>=128</m:t>
+        </m:r>
+      </m:oMath>
+    </w:p>
+    <w:p>
+      <w:pPr>
+        <w:ind w:left="709"/>
+      </w:pPr>
+    </w:p>
+    <w:p>
+      <w:pPr>
+        <w:ind w:left="709"/>
+      </w:pPr>
+      <w:r>
+        <w:t>Los resultados obtenidos al aplicar el script del ejercicio anterior sobre los ficheros son los siguientes:</w:t>
+      </w:r>
+    </w:p>
+    <w:p>
+      <w:pPr>
+        <w:ind w:left="709"/>
+      </w:pPr>
+    </w:p>
     <w:tbl>
       <w:tblPr>
         <w:tblStyle w:val="PlainTable1"/>
@@ -6923,6 +7194,7 @@
               <w:rPr>
                 <w:bCs w:val="0"/>
               </w:rPr>
+              <w:lastRenderedPageBreak/>
               <w:t>Media Aritmética</w:t>
             </w:r>
           </w:p>
@@ -10181,8 +10453,32 @@
           <w:tab w:val="left" w:pos="4342"/>
         </w:tabs>
       </w:pPr>
-      <w:r>
-        <w:tab/>
+    </w:p>
+    <w:p>
+      <w:pPr>
+        <w:ind w:left="709"/>
+      </w:pPr>
+      <w:r>
+        <w:t>La distribución de valores sobre la media aritmética de los ficheros</w:t>
+      </w:r>
+      <w:r>
+        <w:t xml:space="preserve"> revela variaciones entre los ficheros en texto plano, es decir, sin cifrar, las cuales son reducidas cuando estos se comprimen. En cuanto al modo de cifrado, ECB obtiene resultados peores al resto de alternativas, las cuales se agravan en el caso del </w:t>
+      </w:r>
+      <w:proofErr w:type="spellStart"/>
+      <w:r>
+        <w:t>cifrador</w:t>
+      </w:r>
+      <w:proofErr w:type="spellEnd"/>
+      <w:r>
+        <w:t xml:space="preserve"> </w:t>
+      </w:r>
+      <w:proofErr w:type="spellStart"/>
+      <w:r>
+        <w:t>BlowFish</w:t>
+      </w:r>
+      <w:proofErr w:type="spellEnd"/>
+      <w:r>
+        <w:t>.</w:t>
       </w:r>
     </w:p>
     <w:p>
@@ -10191,16 +10487,23 @@
           <w:tab w:val="left" w:pos="4342"/>
         </w:tabs>
       </w:pPr>
+    </w:p>
+    <w:p>
+      <w:pPr>
+        <w:tabs>
+          <w:tab w:val="left" w:pos="4342"/>
+        </w:tabs>
+        <w:jc w:val="center"/>
+      </w:pPr>
       <w:r>
         <w:rPr>
           <w:noProof/>
           <w:lang w:val="en-GB" w:eastAsia="en-GB" w:bidi="ar-SA"/>
         </w:rPr>
-        <w:lastRenderedPageBreak/>
         <w:drawing>
-          <wp:inline distT="0" distB="0" distL="0" distR="0" wp14:anchorId="7F1B424C" wp14:editId="76363984">
-            <wp:extent cx="6104466" cy="3285067"/>
-            <wp:effectExtent l="0" t="0" r="17145" b="17145"/>
+          <wp:inline distT="0" distB="0" distL="0" distR="0" wp14:anchorId="7F1B424C" wp14:editId="47FD9AAE">
+            <wp:extent cx="5350510" cy="3225800"/>
+            <wp:effectExtent l="0" t="0" r="8890" b="0"/>
             <wp:docPr id="17" name="Chart 17"/>
             <wp:cNvGraphicFramePr/>
             <a:graphic xmlns:a="http://schemas.openxmlformats.org/drawingml/2006/main">
@@ -10211,8 +10514,20 @@
           </wp:inline>
         </w:drawing>
       </w:r>
-      <w:bookmarkStart w:id="0" w:name="_GoBack"/>
-      <w:bookmarkEnd w:id="0"/>
+    </w:p>
+    <w:p>
+      <w:pPr>
+        <w:tabs>
+          <w:tab w:val="left" w:pos="4342"/>
+        </w:tabs>
+      </w:pPr>
+    </w:p>
+    <w:p>
+      <w:pPr>
+        <w:tabs>
+          <w:tab w:val="left" w:pos="4342"/>
+        </w:tabs>
+      </w:pPr>
     </w:p>
     <w:p>
       <w:pPr>
@@ -10250,6 +10565,26 @@
         </w:rPr>
         <w:t>.</w:t>
       </w:r>
+    </w:p>
+    <w:p>
+      <w:pPr>
+        <w:ind w:left="720"/>
+        <w:jc w:val="both"/>
+        <w:rPr>
+          <w:b/>
+          <w:bCs/>
+        </w:rPr>
+      </w:pPr>
+    </w:p>
+    <w:p>
+      <w:pPr>
+        <w:ind w:left="720"/>
+        <w:jc w:val="both"/>
+        <w:rPr>
+          <w:b/>
+          <w:bCs/>
+        </w:rPr>
+      </w:pPr>
     </w:p>
     <w:p>
       <w:pPr>
@@ -10266,6 +10601,7 @@
         <w:ind w:left="709" w:firstLine="11"/>
       </w:pPr>
       <w:r>
+        <w:lastRenderedPageBreak/>
         <w:t>Para el cálculo de la entropía de los bytes del fichero se ha creado un script en el lenguaje Python, que recibe el nombre del fichero como argumento al programa e imprime por salida estándar el resultado. Para el cálculo se ha utilizado la biblioteca “</w:t>
       </w:r>
       <w:r>
@@ -10281,7 +10617,12 @@
         <w:t>”</w:t>
       </w:r>
       <w:r>
-        <w:t xml:space="preserve">, que facilita la obtención de la tabla de frecuencias. </w:t>
+        <w:t xml:space="preserve">, que facilita la </w:t>
+      </w:r>
+      <w:bookmarkStart w:id="0" w:name="_GoBack"/>
+      <w:bookmarkEnd w:id="0"/>
+      <w:r>
+        <w:t xml:space="preserve">obtención de la tabla de frecuencias. </w:t>
       </w:r>
     </w:p>
     <w:p>
@@ -10337,11 +10678,10 @@
           <w:noProof/>
           <w:lang w:val="en-GB" w:eastAsia="en-GB" w:bidi="ar-SA"/>
         </w:rPr>
-        <w:lastRenderedPageBreak/>
         <w:drawing>
-          <wp:inline distT="0" distB="0" distL="0" distR="0" wp14:anchorId="6486E14C" wp14:editId="2A3D3979">
-            <wp:extent cx="4208220" cy="3854548"/>
-            <wp:effectExtent l="0" t="0" r="8255" b="6350"/>
+          <wp:inline distT="0" distB="0" distL="0" distR="0" wp14:anchorId="6486E14C" wp14:editId="192B33FE">
+            <wp:extent cx="5388610" cy="4055533"/>
+            <wp:effectExtent l="0" t="0" r="0" b="8890"/>
             <wp:docPr id="7" name="Picture 7" descr="../../../../Desktop/Screen%20Shot%202016-11-27%20at%2013.08.43.png"/>
             <wp:cNvGraphicFramePr>
               <a:graphicFrameLocks xmlns:a="http://schemas.openxmlformats.org/drawingml/2006/main" noChangeAspect="1"/>
@@ -10371,7 +10711,7 @@
                   <pic:spPr bwMode="auto">
                     <a:xfrm>
                       <a:off x="0" y="0"/>
-                      <a:ext cx="4220693" cy="3865972"/>
+                      <a:ext cx="5422756" cy="4081232"/>
                     </a:xfrm>
                     <a:prstGeom prst="rect">
                       <a:avLst/>
@@ -10389,7 +10729,6 @@
       </w:r>
     </w:p>
     <w:p/>
-    <w:p/>
     <w:p>
       <w:pPr>
         <w:numPr>
@@ -10412,6 +10751,7 @@
         </w:rPr>
         <w:t xml:space="preserve"> con </w:t>
       </w:r>
+      <w:proofErr w:type="spellStart"/>
       <w:r>
         <w:rPr>
           <w:b/>
@@ -10420,6 +10760,7 @@
         </w:rPr>
         <w:t>gzip</w:t>
       </w:r>
+      <w:proofErr w:type="spellEnd"/>
       <w:r>
         <w:rPr>
           <w:b/>
@@ -10652,7 +10993,13 @@
         <w:rPr>
           <w:bCs/>
         </w:rPr>
-        <w:t>La casusa de que el resultado de la entropía de los ficheros se distribuya entre 0 y 8 es que los cálculos se han realizado utilizando un byte como unidad atómica. Dado que cada byte permite 256 posibilidades (</w:t>
+        <w:t>La cau</w:t>
+      </w:r>
+      <w:r>
+        <w:rPr>
+          <w:bCs/>
+        </w:rPr>
+        <w:t>sa de que el resultado de la entropía de los ficheros se distribuya entre 0 y 8 es que los cálculos se han realizado utilizando un byte como unidad atómica. Dado que cada byte permite 256 posibilidades (</w:t>
       </w:r>
       <m:oMath>
         <m:sSup>
@@ -10693,7 +11040,25 @@
         <w:rPr>
           <w:bCs/>
         </w:rPr>
-        <w:t>. Al realizar la operación logaritmo a estos valores, los resultados siempre estará</w:t>
+        <w:t>, a</w:t>
+      </w:r>
+      <w:r>
+        <w:rPr>
+          <w:bCs/>
+        </w:rPr>
+        <w:t>l realizar la operación logaritmo</w:t>
+      </w:r>
+      <w:r>
+        <w:rPr>
+          <w:bCs/>
+        </w:rPr>
+        <w:t xml:space="preserve"> en base 2</w:t>
+      </w:r>
+      <w:r>
+        <w:rPr>
+          <w:bCs/>
+        </w:rPr>
+        <w:t>, los resultados siempre estará</w:t>
       </w:r>
       <w:r>
         <w:rPr>
@@ -10722,6 +11087,7 @@
     </w:p>
     <w:p>
       <w:pPr>
+        <w:ind w:left="720"/>
         <w:jc w:val="both"/>
         <w:rPr>
           <w:bCs/>
@@ -10730,6 +11096,22 @@
     </w:p>
     <w:p>
       <w:pPr>
+        <w:ind w:left="720"/>
+        <w:jc w:val="both"/>
+        <w:rPr>
+          <w:bCs/>
+        </w:rPr>
+      </w:pPr>
+      <w:r>
+        <w:rPr>
+          <w:bCs/>
+        </w:rPr>
+        <w:t>La entropía de un fichero es una unidad de medida que determina la cantidad de información que se puede obtener a partir de la distribución de bytes del mismo.</w:t>
+      </w:r>
+    </w:p>
+    <w:p>
+      <w:pPr>
+        <w:ind w:left="720"/>
         <w:jc w:val="both"/>
         <w:rPr>
           <w:bCs/>
@@ -10738,8 +11120,19 @@
     </w:p>
     <w:p>
       <w:pPr>
+        <w:ind w:left="720"/>
         <w:jc w:val="both"/>
+        <w:rPr>
+          <w:bCs/>
+        </w:rPr>
       </w:pPr>
+      <w:r>
+        <w:rPr>
+          <w:bCs/>
+        </w:rPr>
+        <w:lastRenderedPageBreak/>
+        <w:t>Los resultados al calcular la entropía a nivel de bytes sobre cada fichero han sido los siguiente:</w:t>
+      </w:r>
     </w:p>
     <w:p/>
     <w:tbl>
@@ -14048,15 +14441,59 @@
     <w:p/>
     <w:p/>
     <w:p>
+      <w:pPr>
+        <w:ind w:left="709"/>
+      </w:pPr>
+      <w:r>
+        <w:t>A partir de la siguiente tabla se puede apreciar que todos los algoritmos siguen una distribución similar sobre el conjunto de ficheros, revelando una relativa cantidad de información adicional cuando estos se utilizan con el modo de cifrado de bloques ECB.</w:t>
+      </w:r>
+    </w:p>
+    <w:p>
+      <w:pPr>
+        <w:ind w:left="709"/>
+      </w:pPr>
+    </w:p>
+    <w:p>
+      <w:pPr>
+        <w:ind w:left="709"/>
+      </w:pPr>
+      <w:r>
+        <w:t>En cuanto a los distintos ficheros, los que han sido comprimidos obtienen m</w:t>
+      </w:r>
+      <w:r>
+        <w:t xml:space="preserve">ejores resultados en los </w:t>
+      </w:r>
+      <w:proofErr w:type="spellStart"/>
+      <w:r>
+        <w:t>tests</w:t>
+      </w:r>
+      <w:proofErr w:type="spellEnd"/>
+      <w:r>
+        <w:t xml:space="preserve">. El que más complicaciones presenta para los </w:t>
+      </w:r>
+      <w:proofErr w:type="spellStart"/>
+      <w:r>
+        <w:t>cifradores</w:t>
+      </w:r>
+      <w:proofErr w:type="spellEnd"/>
+      <w:r>
+        <w:t>, como era de esperar es el que contiene únicamente un byte repetido. Cabe destacar el fichero de imagen comprimido, que tiene un alto grado de entropía.</w:t>
+      </w:r>
+    </w:p>
+    <w:p/>
+    <w:p>
+      <w:pPr>
+        <w:jc w:val="center"/>
+      </w:pPr>
       <w:r>
         <w:rPr>
           <w:noProof/>
           <w:lang w:val="en-GB" w:eastAsia="en-GB" w:bidi="ar-SA"/>
         </w:rPr>
         <w:drawing>
-          <wp:inline distT="0" distB="0" distL="0" distR="0" wp14:anchorId="444E043F" wp14:editId="2BDCB8DB">
-            <wp:extent cx="6120130" cy="3742267"/>
-            <wp:effectExtent l="0" t="0" r="1270" b="17145"/>
+          <wp:inline distT="0" distB="0" distL="0" distR="0" wp14:anchorId="444E043F" wp14:editId="2601DAD7">
+            <wp:extent cx="5401310" cy="3166533"/>
+            <wp:effectExtent l="0" t="0" r="8890" b="8890"/>
             <wp:docPr id="15" name="Chart 15"/>
             <wp:cNvGraphicFramePr/>
             <a:graphic xmlns:a="http://schemas.openxmlformats.org/drawingml/2006/main">
@@ -14320,7 +14757,6 @@
         <w:ind w:left="709"/>
       </w:pPr>
       <w:r>
-        <w:lastRenderedPageBreak/>
         <w:t xml:space="preserve">Para realizar el procedimiento descrito en el enuncia se ha creado un script de Shell para simplificar el proceso. </w:t>
       </w:r>
     </w:p>
@@ -14498,6 +14934,7 @@
         <w:ind w:left="709"/>
       </w:pPr>
       <w:r>
+        <w:lastRenderedPageBreak/>
         <w:t>En el caso del cifrado con el modo de CBC, que encadena los bloques esto no sucede, es decir, el mensaje queda completamente ilegible. La conclusión que se saca de este suceso es que el modo de cifrado ECB es vulnerable cuando los bloques se repiten un gran número de veces como sucede en el caso de las imágenes.</w:t>
       </w:r>
     </w:p>
@@ -14718,7 +15155,7 @@
         <w:sz w:val="20"/>
         <w:szCs w:val="20"/>
       </w:rPr>
-      <w:t>10</w:t>
+      <w:t>11</w:t>
     </w:r>
     <w:r>
       <w:rPr>
@@ -18063,11 +18500,11 @@
         </c:dLbls>
         <c:marker val="1"/>
         <c:smooth val="0"/>
-        <c:axId val="-1928606704"/>
-        <c:axId val="-1995958512"/>
+        <c:axId val="-1852289872"/>
+        <c:axId val="-1921379584"/>
       </c:lineChart>
       <c:catAx>
-        <c:axId val="-1928606704"/>
+        <c:axId val="-1852289872"/>
         <c:scaling>
           <c:orientation val="minMax"/>
         </c:scaling>
@@ -18110,7 +18547,7 @@
             <a:endParaRPr lang="en-GB"/>
           </a:p>
         </c:txPr>
-        <c:crossAx val="-1995958512"/>
+        <c:crossAx val="-1921379584"/>
         <c:crosses val="autoZero"/>
         <c:auto val="1"/>
         <c:lblAlgn val="ctr"/>
@@ -18118,7 +18555,7 @@
         <c:noMultiLvlLbl val="0"/>
       </c:catAx>
       <c:valAx>
-        <c:axId val="-1995958512"/>
+        <c:axId val="-1921379584"/>
         <c:scaling>
           <c:orientation val="minMax"/>
         </c:scaling>
@@ -18169,7 +18606,7 @@
             <a:endParaRPr lang="en-GB"/>
           </a:p>
         </c:txPr>
-        <c:crossAx val="-1928606704"/>
+        <c:crossAx val="-1852289872"/>
         <c:crosses val="autoZero"/>
         <c:crossBetween val="between"/>
       </c:valAx>
@@ -18221,12 +18658,7 @@
       <a:schemeClr val="bg1"/>
     </a:solidFill>
     <a:ln w="9525" cap="flat" cmpd="sng" algn="ctr">
-      <a:solidFill>
-        <a:schemeClr val="tx1">
-          <a:lumMod val="15000"/>
-          <a:lumOff val="85000"/>
-        </a:schemeClr>
-      </a:solidFill>
+      <a:noFill/>
       <a:round/>
     </a:ln>
     <a:effectLst/>
@@ -19352,11 +19784,11 @@
         </c:dLbls>
         <c:marker val="1"/>
         <c:smooth val="0"/>
-        <c:axId val="-1923583808"/>
-        <c:axId val="-1922265312"/>
+        <c:axId val="-1848866000"/>
+        <c:axId val="-1922820432"/>
       </c:lineChart>
       <c:catAx>
-        <c:axId val="-1923583808"/>
+        <c:axId val="-1848866000"/>
         <c:scaling>
           <c:orientation val="minMax"/>
         </c:scaling>
@@ -19399,7 +19831,7 @@
             <a:endParaRPr lang="en-GB"/>
           </a:p>
         </c:txPr>
-        <c:crossAx val="-1922265312"/>
+        <c:crossAx val="-1922820432"/>
         <c:crosses val="autoZero"/>
         <c:auto val="1"/>
         <c:lblAlgn val="ctr"/>
@@ -19407,7 +19839,7 @@
         <c:noMultiLvlLbl val="0"/>
       </c:catAx>
       <c:valAx>
-        <c:axId val="-1922265312"/>
+        <c:axId val="-1922820432"/>
         <c:scaling>
           <c:orientation val="minMax"/>
         </c:scaling>
@@ -19457,7 +19889,7 @@
             <a:endParaRPr lang="en-GB"/>
           </a:p>
         </c:txPr>
-        <c:crossAx val="-1923583808"/>
+        <c:crossAx val="-1848866000"/>
         <c:crosses val="autoZero"/>
         <c:crossBetween val="between"/>
       </c:valAx>
@@ -19509,12 +19941,7 @@
       <a:schemeClr val="bg1"/>
     </a:solidFill>
     <a:ln w="9525" cap="flat" cmpd="sng" algn="ctr">
-      <a:solidFill>
-        <a:schemeClr val="tx1">
-          <a:lumMod val="15000"/>
-          <a:lumOff val="85000"/>
-        </a:schemeClr>
-      </a:solidFill>
+      <a:noFill/>
       <a:round/>
     </a:ln>
     <a:effectLst/>
@@ -20864,11 +21291,11 @@
         </c:dLbls>
         <c:marker val="1"/>
         <c:smooth val="0"/>
-        <c:axId val="-1880551680"/>
-        <c:axId val="-1880549392"/>
+        <c:axId val="-1924403680"/>
+        <c:axId val="-1848955232"/>
       </c:lineChart>
       <c:catAx>
-        <c:axId val="-1880551680"/>
+        <c:axId val="-1924403680"/>
         <c:scaling>
           <c:orientation val="minMax"/>
         </c:scaling>
@@ -20911,7 +21338,7 @@
             <a:endParaRPr lang="en-GB"/>
           </a:p>
         </c:txPr>
-        <c:crossAx val="-1880549392"/>
+        <c:crossAx val="-1848955232"/>
         <c:crosses val="autoZero"/>
         <c:auto val="1"/>
         <c:lblAlgn val="ctr"/>
@@ -20919,7 +21346,7 @@
         <c:noMultiLvlLbl val="0"/>
       </c:catAx>
       <c:valAx>
-        <c:axId val="-1880549392"/>
+        <c:axId val="-1848955232"/>
         <c:scaling>
           <c:orientation val="minMax"/>
         </c:scaling>
@@ -20969,7 +21396,7 @@
             <a:endParaRPr lang="en-GB"/>
           </a:p>
         </c:txPr>
-        <c:crossAx val="-1880551680"/>
+        <c:crossAx val="-1924403680"/>
         <c:crosses val="autoZero"/>
         <c:crossBetween val="between"/>
       </c:valAx>
@@ -22376,11 +22803,11 @@
         </c:dLbls>
         <c:marker val="1"/>
         <c:smooth val="0"/>
-        <c:axId val="-1880667280"/>
-        <c:axId val="-1880477984"/>
+        <c:axId val="-1994681584"/>
+        <c:axId val="-1849150416"/>
       </c:lineChart>
       <c:catAx>
-        <c:axId val="-1880667280"/>
+        <c:axId val="-1994681584"/>
         <c:scaling>
           <c:orientation val="minMax"/>
         </c:scaling>
@@ -22423,7 +22850,7 @@
             <a:endParaRPr lang="en-GB"/>
           </a:p>
         </c:txPr>
-        <c:crossAx val="-1880477984"/>
+        <c:crossAx val="-1849150416"/>
         <c:crosses val="autoZero"/>
         <c:auto val="1"/>
         <c:lblAlgn val="ctr"/>
@@ -22431,7 +22858,7 @@
         <c:noMultiLvlLbl val="0"/>
       </c:catAx>
       <c:valAx>
-        <c:axId val="-1880477984"/>
+        <c:axId val="-1849150416"/>
         <c:scaling>
           <c:orientation val="minMax"/>
         </c:scaling>
@@ -22481,7 +22908,7 @@
             <a:endParaRPr lang="en-GB"/>
           </a:p>
         </c:txPr>
-        <c:crossAx val="-1880667280"/>
+        <c:crossAx val="-1994681584"/>
         <c:crosses val="autoZero"/>
         <c:crossBetween val="between"/>
       </c:valAx>
@@ -22533,12 +22960,7 @@
       <a:schemeClr val="bg1"/>
     </a:solidFill>
     <a:ln w="9525" cap="flat" cmpd="sng" algn="ctr">
-      <a:solidFill>
-        <a:schemeClr val="tx1">
-          <a:lumMod val="15000"/>
-          <a:lumOff val="85000"/>
-        </a:schemeClr>
-      </a:solidFill>
+      <a:noFill/>
       <a:round/>
     </a:ln>
     <a:effectLst/>
@@ -24997,7 +25419,7 @@
 </file>
 
 <file path=customXml/itemProps1.xml><?xml version="1.0" encoding="utf-8"?>
-<ds:datastoreItem xmlns:ds="http://schemas.openxmlformats.org/officeDocument/2006/customXml" ds:itemID="{2CA0BA8D-7AB9-4348-A39D-E0E35755D977}">
+<ds:datastoreItem xmlns:ds="http://schemas.openxmlformats.org/officeDocument/2006/customXml" ds:itemID="{84A3ADD2-4E81-4248-9090-CF0B36985DA1}">
   <ds:schemaRefs>
     <ds:schemaRef ds:uri="http://schemas.openxmlformats.org/officeDocument/2006/bibliography"/>
   </ds:schemaRefs>

</xml_diff>

<commit_message>
Fixed bug with urls
</commit_message>
<xml_diff>
--- a/practice-4/Informe SL4.docx
+++ b/practice-4/Informe SL4.docx
@@ -435,11 +435,14 @@
           <w:rPr>
             <w:rStyle w:val="Hyperlink"/>
           </w:rPr>
-          <w:t>https://github.com/garciparedes/gsi-practices/master/practice-4/random-text.py</w:t>
+          <w:t>https://github.com/garciparedes/gsi-practices/blob/master/practice-4/random-text.py</w:t>
         </w:r>
       </w:hyperlink>
       <w:r>
-        <w:t xml:space="preserve"> )</w:t>
+        <w:t xml:space="preserve"> </w:t>
+      </w:r>
+      <w:r>
+        <w:t>)</w:t>
       </w:r>
       <w:r>
         <w:t>:</w:t>
@@ -962,11 +965,14 @@
           <w:rPr>
             <w:rStyle w:val="Hyperlink"/>
           </w:rPr>
-          <w:t>https://github.com/garciparedes/gsi-practices/master/practice-4/test-files/cipher.sh</w:t>
+          <w:t>https://github.com/garciparedes/gsi-practices/blob/master/practice-4/test-files/cipher.sh</w:t>
         </w:r>
       </w:hyperlink>
       <w:r>
-        <w:t xml:space="preserve">  y el código fuente del mismo </w:t>
+        <w:t xml:space="preserve"> </w:t>
+      </w:r>
+      <w:r>
+        <w:t xml:space="preserve">y el código fuente del mismo </w:t>
       </w:r>
       <w:r>
         <w:t>es el siguiente:</w:t>
@@ -987,7 +993,6 @@
           <w:noProof/>
           <w:lang w:val="en-GB" w:eastAsia="en-GB" w:bidi="ar-SA"/>
         </w:rPr>
-        <w:lastRenderedPageBreak/>
         <w:drawing>
           <wp:inline distT="0" distB="0" distL="0" distR="0" wp14:anchorId="1521BA87" wp14:editId="3C26E703">
             <wp:extent cx="5398907" cy="4529667"/>
@@ -2591,7 +2596,6 @@
                 <w:b/>
                 <w:bCs/>
               </w:rPr>
-              <w:lastRenderedPageBreak/>
               <w:t>CAMELLIA-256</w:t>
             </w:r>
           </w:p>
@@ -6956,7 +6960,7 @@
           <w:rPr>
             <w:rStyle w:val="Hyperlink"/>
           </w:rPr>
-          <w:t>https://github.com/garciparedes/gsi-practices/master/practice-4/byte-mediam.py</w:t>
+          <w:t>https://github.com/garciparedes/gsi-practices/blob/master/practice-4/byte-mediam.py</w:t>
         </w:r>
       </w:hyperlink>
       <w:r>
@@ -7194,7 +7198,6 @@
               <w:rPr>
                 <w:bCs w:val="0"/>
               </w:rPr>
-              <w:lastRenderedPageBreak/>
               <w:t>Media Aritmética</w:t>
             </w:r>
           </w:p>
@@ -10601,7 +10604,6 @@
         <w:ind w:left="709" w:firstLine="11"/>
       </w:pPr>
       <w:r>
-        <w:lastRenderedPageBreak/>
         <w:t>Para el cálculo de la entropía de los bytes del fichero se ha creado un script en el lenguaje Python, que recibe el nombre del fichero como argumento al programa e imprime por salida estándar el resultado. Para el cálculo se ha utilizado la biblioteca “</w:t>
       </w:r>
       <w:r>
@@ -10617,12 +10619,7 @@
         <w:t>”</w:t>
       </w:r>
       <w:r>
-        <w:t xml:space="preserve">, que facilita la </w:t>
-      </w:r>
-      <w:bookmarkStart w:id="0" w:name="_GoBack"/>
-      <w:bookmarkEnd w:id="0"/>
-      <w:r>
-        <w:t xml:space="preserve">obtención de la tabla de frecuencias. </w:t>
+        <w:t xml:space="preserve">, que facilita la obtención de la tabla de frecuencias. </w:t>
       </w:r>
     </w:p>
     <w:p>
@@ -10642,7 +10639,21 @@
           <w:rPr>
             <w:rStyle w:val="Hyperlink"/>
           </w:rPr>
-          <w:t>https://github.com/garciparedes/gsi-practices/master/practice-4/byte-entropy.py</w:t>
+          <w:t>https://</w:t>
+        </w:r>
+        <w:bookmarkStart w:id="0" w:name="_GoBack"/>
+        <w:r>
+          <w:rPr>
+            <w:rStyle w:val="Hyperlink"/>
+          </w:rPr>
+          <w:t>github</w:t>
+        </w:r>
+        <w:bookmarkEnd w:id="0"/>
+        <w:r>
+          <w:rPr>
+            <w:rStyle w:val="Hyperlink"/>
+          </w:rPr>
+          <w:t>.com/garciparedes/gsi-practices/blob/master/practice-4/byte-entropy.py</w:t>
         </w:r>
       </w:hyperlink>
       <w:r>
@@ -11106,7 +11117,14 @@
         <w:rPr>
           <w:bCs/>
         </w:rPr>
-        <w:t>La entropía de un fichero es una unidad de medida que determina la cantidad de información que se puede obtener a partir de la distribución de bytes del mismo.</w:t>
+        <w:t xml:space="preserve">La entropía de un fichero es una unidad de medida que determina la cantidad de información </w:t>
+      </w:r>
+      <w:r>
+        <w:rPr>
+          <w:bCs/>
+        </w:rPr>
+        <w:lastRenderedPageBreak/>
+        <w:t>que se puede obtener a partir de la distribución de bytes del mismo.</w:t>
       </w:r>
     </w:p>
     <w:p>
@@ -11130,7 +11148,6 @@
         <w:rPr>
           <w:bCs/>
         </w:rPr>
-        <w:lastRenderedPageBreak/>
         <w:t>Los resultados al calcular la entropía a nivel de bytes sobre cada fichero han sido los siguiente:</w:t>
       </w:r>
     </w:p>
@@ -14490,6 +14507,7 @@
           <w:noProof/>
           <w:lang w:val="en-GB" w:eastAsia="en-GB" w:bidi="ar-SA"/>
         </w:rPr>
+        <w:lastRenderedPageBreak/>
         <w:drawing>
           <wp:inline distT="0" distB="0" distL="0" distR="0" wp14:anchorId="444E043F" wp14:editId="2601DAD7">
             <wp:extent cx="5401310" cy="3166533"/>
@@ -14772,7 +14790,7 @@
           <w:rPr>
             <w:rStyle w:val="Hyperlink"/>
           </w:rPr>
-          <w:t>https://github.com/garciparedes/gsi-practices/master/practice-4/test-files/image-cipher.sh</w:t>
+          <w:t>https://github.com/garciparedes/gsi-practices/blob/master/practice-4/test-files/image-cipher.sh</w:t>
         </w:r>
       </w:hyperlink>
       <w:r>
@@ -14799,6 +14817,7 @@
           <w:noProof/>
           <w:lang w:val="en-GB" w:eastAsia="en-GB" w:bidi="ar-SA"/>
         </w:rPr>
+        <w:lastRenderedPageBreak/>
         <w:drawing>
           <wp:inline distT="0" distB="0" distL="0" distR="0" wp14:anchorId="59F99C41" wp14:editId="38201E7D">
             <wp:extent cx="5410200" cy="1593876"/>
@@ -14934,7 +14953,6 @@
         <w:ind w:left="709"/>
       </w:pPr>
       <w:r>
-        <w:lastRenderedPageBreak/>
         <w:t>En el caso del cifrado con el modo de CBC, que encadena los bloques esto no sucede, es decir, el mensaje queda completamente ilegible. La conclusión que se saca de este suceso es que el modo de cifrado ECB es vulnerable cuando los bloques se repiten un gran número de veces como sucede en el caso de las imágenes.</w:t>
       </w:r>
     </w:p>
@@ -15099,7 +15117,7 @@
         <w:sz w:val="20"/>
         <w:szCs w:val="20"/>
       </w:rPr>
-      <w:t>1</w:t>
+      <w:t>8</w:t>
     </w:r>
     <w:r>
       <w:rPr>
@@ -18500,11 +18518,11 @@
         </c:dLbls>
         <c:marker val="1"/>
         <c:smooth val="0"/>
-        <c:axId val="-1852289872"/>
-        <c:axId val="-1921379584"/>
+        <c:axId val="-1851708384"/>
+        <c:axId val="-1887045776"/>
       </c:lineChart>
       <c:catAx>
-        <c:axId val="-1852289872"/>
+        <c:axId val="-1851708384"/>
         <c:scaling>
           <c:orientation val="minMax"/>
         </c:scaling>
@@ -18547,7 +18565,7 @@
             <a:endParaRPr lang="en-GB"/>
           </a:p>
         </c:txPr>
-        <c:crossAx val="-1921379584"/>
+        <c:crossAx val="-1887045776"/>
         <c:crosses val="autoZero"/>
         <c:auto val="1"/>
         <c:lblAlgn val="ctr"/>
@@ -18555,7 +18573,7 @@
         <c:noMultiLvlLbl val="0"/>
       </c:catAx>
       <c:valAx>
-        <c:axId val="-1921379584"/>
+        <c:axId val="-1887045776"/>
         <c:scaling>
           <c:orientation val="minMax"/>
         </c:scaling>
@@ -18606,7 +18624,7 @@
             <a:endParaRPr lang="en-GB"/>
           </a:p>
         </c:txPr>
-        <c:crossAx val="-1852289872"/>
+        <c:crossAx val="-1851708384"/>
         <c:crosses val="autoZero"/>
         <c:crossBetween val="between"/>
       </c:valAx>
@@ -19784,11 +19802,11 @@
         </c:dLbls>
         <c:marker val="1"/>
         <c:smooth val="0"/>
-        <c:axId val="-1848866000"/>
-        <c:axId val="-1922820432"/>
+        <c:axId val="-1851700272"/>
+        <c:axId val="-1925748304"/>
       </c:lineChart>
       <c:catAx>
-        <c:axId val="-1848866000"/>
+        <c:axId val="-1851700272"/>
         <c:scaling>
           <c:orientation val="minMax"/>
         </c:scaling>
@@ -19831,7 +19849,7 @@
             <a:endParaRPr lang="en-GB"/>
           </a:p>
         </c:txPr>
-        <c:crossAx val="-1922820432"/>
+        <c:crossAx val="-1925748304"/>
         <c:crosses val="autoZero"/>
         <c:auto val="1"/>
         <c:lblAlgn val="ctr"/>
@@ -19839,7 +19857,7 @@
         <c:noMultiLvlLbl val="0"/>
       </c:catAx>
       <c:valAx>
-        <c:axId val="-1922820432"/>
+        <c:axId val="-1925748304"/>
         <c:scaling>
           <c:orientation val="minMax"/>
         </c:scaling>
@@ -19889,7 +19907,7 @@
             <a:endParaRPr lang="en-GB"/>
           </a:p>
         </c:txPr>
-        <c:crossAx val="-1848866000"/>
+        <c:crossAx val="-1851700272"/>
         <c:crosses val="autoZero"/>
         <c:crossBetween val="between"/>
       </c:valAx>
@@ -21291,11 +21309,11 @@
         </c:dLbls>
         <c:marker val="1"/>
         <c:smooth val="0"/>
-        <c:axId val="-1924403680"/>
-        <c:axId val="-1848955232"/>
+        <c:axId val="-1994620736"/>
+        <c:axId val="-1924752448"/>
       </c:lineChart>
       <c:catAx>
-        <c:axId val="-1924403680"/>
+        <c:axId val="-1994620736"/>
         <c:scaling>
           <c:orientation val="minMax"/>
         </c:scaling>
@@ -21338,7 +21356,7 @@
             <a:endParaRPr lang="en-GB"/>
           </a:p>
         </c:txPr>
-        <c:crossAx val="-1848955232"/>
+        <c:crossAx val="-1924752448"/>
         <c:crosses val="autoZero"/>
         <c:auto val="1"/>
         <c:lblAlgn val="ctr"/>
@@ -21346,7 +21364,7 @@
         <c:noMultiLvlLbl val="0"/>
       </c:catAx>
       <c:valAx>
-        <c:axId val="-1848955232"/>
+        <c:axId val="-1924752448"/>
         <c:scaling>
           <c:orientation val="minMax"/>
         </c:scaling>
@@ -21396,7 +21414,7 @@
             <a:endParaRPr lang="en-GB"/>
           </a:p>
         </c:txPr>
-        <c:crossAx val="-1924403680"/>
+        <c:crossAx val="-1994620736"/>
         <c:crosses val="autoZero"/>
         <c:crossBetween val="between"/>
       </c:valAx>
@@ -22803,11 +22821,11 @@
         </c:dLbls>
         <c:marker val="1"/>
         <c:smooth val="0"/>
-        <c:axId val="-1994681584"/>
-        <c:axId val="-1849150416"/>
+        <c:axId val="-1924624352"/>
+        <c:axId val="-1924647072"/>
       </c:lineChart>
       <c:catAx>
-        <c:axId val="-1994681584"/>
+        <c:axId val="-1924624352"/>
         <c:scaling>
           <c:orientation val="minMax"/>
         </c:scaling>
@@ -22850,7 +22868,7 @@
             <a:endParaRPr lang="en-GB"/>
           </a:p>
         </c:txPr>
-        <c:crossAx val="-1849150416"/>
+        <c:crossAx val="-1924647072"/>
         <c:crosses val="autoZero"/>
         <c:auto val="1"/>
         <c:lblAlgn val="ctr"/>
@@ -22858,7 +22876,7 @@
         <c:noMultiLvlLbl val="0"/>
       </c:catAx>
       <c:valAx>
-        <c:axId val="-1849150416"/>
+        <c:axId val="-1924647072"/>
         <c:scaling>
           <c:orientation val="minMax"/>
         </c:scaling>
@@ -22908,7 +22926,7 @@
             <a:endParaRPr lang="en-GB"/>
           </a:p>
         </c:txPr>
-        <c:crossAx val="-1994681584"/>
+        <c:crossAx val="-1924624352"/>
         <c:crosses val="autoZero"/>
         <c:crossBetween val="between"/>
       </c:valAx>
@@ -25419,7 +25437,7 @@
 </file>
 
 <file path=customXml/itemProps1.xml><?xml version="1.0" encoding="utf-8"?>
-<ds:datastoreItem xmlns:ds="http://schemas.openxmlformats.org/officeDocument/2006/customXml" ds:itemID="{84A3ADD2-4E81-4248-9090-CF0B36985DA1}">
+<ds:datastoreItem xmlns:ds="http://schemas.openxmlformats.org/officeDocument/2006/customXml" ds:itemID="{71AE9DCC-D1DD-154C-9B04-74601D9D958D}">
   <ds:schemaRefs>
     <ds:schemaRef ds:uri="http://schemas.openxmlformats.org/officeDocument/2006/bibliography"/>
   </ds:schemaRefs>

</xml_diff>